<commit_message>
falta análise + conclusao
</commit_message>
<xml_diff>
--- a/Project/Phase I/Apresentação.docx
+++ b/Project/Phase I/Apresentação.docx
@@ -608,12 +608,9 @@
         <w:ind w:left="1753" w:right="1734"/>
         <w:jc w:val="center"/>
       </w:pPr>
-      <w:proofErr w:type="spellStart"/>
-      <w:proofErr w:type="gramStart"/>
       <w:r>
         <w:t>October</w:t>
       </w:r>
-      <w:proofErr w:type="spellEnd"/>
       <w:r>
         <w:rPr>
           <w:spacing w:val="24"/>
@@ -621,9 +618,14 @@
         <w:t xml:space="preserve"> </w:t>
       </w:r>
       <w:r>
+        <w:rPr>
+          <w:spacing w:val="24"/>
+        </w:rPr>
+        <w:t>13</w:t>
+      </w:r>
+      <w:r>
         <w:t>,</w:t>
       </w:r>
-      <w:proofErr w:type="gramEnd"/>
       <w:r>
         <w:rPr>
           <w:spacing w:val="26"/>
@@ -666,6 +668,7 @@
           <w:docPartUnique/>
         </w:docPartObj>
       </w:sdtPr>
+      <w:sdtEndPr/>
       <w:sdtContent>
         <w:p>
           <w:pPr>
@@ -697,6 +700,7 @@
               <w:noProof/>
               <w:sz w:val="22"/>
               <w:szCs w:val="22"/>
+              <w:lang/>
             </w:rPr>
           </w:pPr>
           <w:r>
@@ -720,7 +724,7 @@
             </w:rPr>
             <w:fldChar w:fldCharType="separate"/>
           </w:r>
-          <w:hyperlink w:anchor="_Toc117502550" w:history="1">
+          <w:hyperlink w:anchor="_Toc119278949" w:history="1">
             <w:r>
               <w:rPr>
                 <w:rStyle w:val="Hyperlink"/>
@@ -755,7 +759,7 @@
                 <w:noProof/>
                 <w:webHidden/>
               </w:rPr>
-              <w:instrText xml:space="preserve"> PAGEREF _Toc117502550 \h </w:instrText>
+              <w:instrText xml:space="preserve"> PAGEREF _Toc119278949 \h </w:instrText>
             </w:r>
             <w:r>
               <w:rPr>
@@ -807,9 +811,10 @@
               <w:noProof/>
               <w:sz w:val="22"/>
               <w:szCs w:val="22"/>
+              <w:lang/>
             </w:rPr>
           </w:pPr>
-          <w:hyperlink w:anchor="_Toc117502551" w:history="1">
+          <w:hyperlink w:anchor="_Toc119278950" w:history="1">
             <w:r>
               <w:rPr>
                 <w:rStyle w:val="Hyperlink"/>
@@ -844,7 +849,7 @@
                 <w:noProof/>
                 <w:webHidden/>
               </w:rPr>
-              <w:instrText xml:space="preserve"> PAGEREF _Toc117502551 \h </w:instrText>
+              <w:instrText xml:space="preserve"> PAGEREF _Toc119278950 \h </w:instrText>
             </w:r>
             <w:r>
               <w:rPr>
@@ -896,9 +901,10 @@
               <w:noProof/>
               <w:sz w:val="22"/>
               <w:szCs w:val="22"/>
+              <w:lang/>
             </w:rPr>
           </w:pPr>
-          <w:hyperlink w:anchor="_Toc117502552" w:history="1">
+          <w:hyperlink w:anchor="_Toc119278951" w:history="1">
             <w:r>
               <w:rPr>
                 <w:rStyle w:val="Hyperlink"/>
@@ -933,7 +939,7 @@
                 <w:noProof/>
                 <w:webHidden/>
               </w:rPr>
-              <w:instrText xml:space="preserve"> PAGEREF _Toc117502552 \h </w:instrText>
+              <w:instrText xml:space="preserve"> PAGEREF _Toc119278951 \h </w:instrText>
             </w:r>
             <w:r>
               <w:rPr>
@@ -960,6 +966,456 @@
                 <w:webHidden/>
               </w:rPr>
               <w:t>4</w:t>
+            </w:r>
+            <w:r>
+              <w:rPr>
+                <w:b w:val="0"/>
+                <w:bCs w:val="0"/>
+                <w:noProof/>
+                <w:webHidden/>
+              </w:rPr>
+              <w:fldChar w:fldCharType="end"/>
+            </w:r>
+          </w:hyperlink>
+        </w:p>
+        <w:p>
+          <w:pPr>
+            <w:pStyle w:val="Sumrio1"/>
+            <w:tabs>
+              <w:tab w:val="right" w:leader="dot" w:pos="9610"/>
+            </w:tabs>
+            <w:rPr>
+              <w:rFonts w:asciiTheme="minorHAnsi" w:eastAsiaTheme="minorEastAsia" w:hAnsiTheme="minorHAnsi" w:cstheme="minorBidi"/>
+              <w:b w:val="0"/>
+              <w:bCs w:val="0"/>
+              <w:noProof/>
+              <w:sz w:val="22"/>
+              <w:szCs w:val="22"/>
+              <w:lang/>
+            </w:rPr>
+          </w:pPr>
+          <w:hyperlink w:anchor="_Toc119278952" w:history="1">
+            <w:r>
+              <w:rPr>
+                <w:rStyle w:val="Hyperlink"/>
+                <w:b w:val="0"/>
+                <w:bCs w:val="0"/>
+                <w:noProof/>
+              </w:rPr>
+              <w:t>Sequência</w:t>
+            </w:r>
+            <w:r>
+              <w:rPr>
+                <w:b w:val="0"/>
+                <w:bCs w:val="0"/>
+                <w:noProof/>
+                <w:webHidden/>
+              </w:rPr>
+              <w:tab/>
+            </w:r>
+            <w:r>
+              <w:rPr>
+                <w:b w:val="0"/>
+                <w:bCs w:val="0"/>
+                <w:noProof/>
+                <w:webHidden/>
+              </w:rPr>
+              <w:fldChar w:fldCharType="begin"/>
+            </w:r>
+            <w:r>
+              <w:rPr>
+                <w:b w:val="0"/>
+                <w:bCs w:val="0"/>
+                <w:noProof/>
+                <w:webHidden/>
+              </w:rPr>
+              <w:instrText xml:space="preserve"> PAGEREF _Toc119278952 \h </w:instrText>
+            </w:r>
+            <w:r>
+              <w:rPr>
+                <w:b w:val="0"/>
+                <w:bCs w:val="0"/>
+                <w:noProof/>
+                <w:webHidden/>
+              </w:rPr>
+            </w:r>
+            <w:r>
+              <w:rPr>
+                <w:b w:val="0"/>
+                <w:bCs w:val="0"/>
+                <w:noProof/>
+                <w:webHidden/>
+              </w:rPr>
+              <w:fldChar w:fldCharType="separate"/>
+            </w:r>
+            <w:r>
+              <w:rPr>
+                <w:b w:val="0"/>
+                <w:bCs w:val="0"/>
+                <w:noProof/>
+                <w:webHidden/>
+              </w:rPr>
+              <w:t>4</w:t>
+            </w:r>
+            <w:r>
+              <w:rPr>
+                <w:b w:val="0"/>
+                <w:bCs w:val="0"/>
+                <w:noProof/>
+                <w:webHidden/>
+              </w:rPr>
+              <w:fldChar w:fldCharType="end"/>
+            </w:r>
+          </w:hyperlink>
+        </w:p>
+        <w:p>
+          <w:pPr>
+            <w:pStyle w:val="Sumrio1"/>
+            <w:tabs>
+              <w:tab w:val="right" w:leader="dot" w:pos="9610"/>
+            </w:tabs>
+            <w:rPr>
+              <w:rFonts w:asciiTheme="minorHAnsi" w:eastAsiaTheme="minorEastAsia" w:hAnsiTheme="minorHAnsi" w:cstheme="minorBidi"/>
+              <w:b w:val="0"/>
+              <w:bCs w:val="0"/>
+              <w:noProof/>
+              <w:sz w:val="22"/>
+              <w:szCs w:val="22"/>
+              <w:lang/>
+            </w:rPr>
+          </w:pPr>
+          <w:hyperlink w:anchor="_Toc119278953" w:history="1">
+            <w:r>
+              <w:rPr>
+                <w:rStyle w:val="Hyperlink"/>
+                <w:b w:val="0"/>
+                <w:bCs w:val="0"/>
+                <w:noProof/>
+              </w:rPr>
+              <w:t>Métricas</w:t>
+            </w:r>
+            <w:r>
+              <w:rPr>
+                <w:b w:val="0"/>
+                <w:bCs w:val="0"/>
+                <w:noProof/>
+                <w:webHidden/>
+              </w:rPr>
+              <w:tab/>
+            </w:r>
+            <w:r>
+              <w:rPr>
+                <w:b w:val="0"/>
+                <w:bCs w:val="0"/>
+                <w:noProof/>
+                <w:webHidden/>
+              </w:rPr>
+              <w:fldChar w:fldCharType="begin"/>
+            </w:r>
+            <w:r>
+              <w:rPr>
+                <w:b w:val="0"/>
+                <w:bCs w:val="0"/>
+                <w:noProof/>
+                <w:webHidden/>
+              </w:rPr>
+              <w:instrText xml:space="preserve"> PAGEREF _Toc119278953 \h </w:instrText>
+            </w:r>
+            <w:r>
+              <w:rPr>
+                <w:b w:val="0"/>
+                <w:bCs w:val="0"/>
+                <w:noProof/>
+                <w:webHidden/>
+              </w:rPr>
+            </w:r>
+            <w:r>
+              <w:rPr>
+                <w:b w:val="0"/>
+                <w:bCs w:val="0"/>
+                <w:noProof/>
+                <w:webHidden/>
+              </w:rPr>
+              <w:fldChar w:fldCharType="separate"/>
+            </w:r>
+            <w:r>
+              <w:rPr>
+                <w:b w:val="0"/>
+                <w:bCs w:val="0"/>
+                <w:noProof/>
+                <w:webHidden/>
+              </w:rPr>
+              <w:t>4</w:t>
+            </w:r>
+            <w:r>
+              <w:rPr>
+                <w:b w:val="0"/>
+                <w:bCs w:val="0"/>
+                <w:noProof/>
+                <w:webHidden/>
+              </w:rPr>
+              <w:fldChar w:fldCharType="end"/>
+            </w:r>
+          </w:hyperlink>
+        </w:p>
+        <w:p>
+          <w:pPr>
+            <w:pStyle w:val="Sumrio1"/>
+            <w:tabs>
+              <w:tab w:val="right" w:leader="dot" w:pos="9610"/>
+            </w:tabs>
+            <w:rPr>
+              <w:rFonts w:asciiTheme="minorHAnsi" w:eastAsiaTheme="minorEastAsia" w:hAnsiTheme="minorHAnsi" w:cstheme="minorBidi"/>
+              <w:b w:val="0"/>
+              <w:bCs w:val="0"/>
+              <w:noProof/>
+              <w:sz w:val="22"/>
+              <w:szCs w:val="22"/>
+              <w:lang/>
+            </w:rPr>
+          </w:pPr>
+          <w:hyperlink w:anchor="_Toc119278954" w:history="1">
+            <w:r>
+              <w:rPr>
+                <w:rStyle w:val="Hyperlink"/>
+                <w:b w:val="0"/>
+                <w:bCs w:val="0"/>
+                <w:noProof/>
+              </w:rPr>
+              <w:t>Network´s</w:t>
+            </w:r>
+            <w:r>
+              <w:rPr>
+                <w:b w:val="0"/>
+                <w:bCs w:val="0"/>
+                <w:noProof/>
+                <w:webHidden/>
+              </w:rPr>
+              <w:tab/>
+            </w:r>
+            <w:r>
+              <w:rPr>
+                <w:b w:val="0"/>
+                <w:bCs w:val="0"/>
+                <w:noProof/>
+                <w:webHidden/>
+              </w:rPr>
+              <w:fldChar w:fldCharType="begin"/>
+            </w:r>
+            <w:r>
+              <w:rPr>
+                <w:b w:val="0"/>
+                <w:bCs w:val="0"/>
+                <w:noProof/>
+                <w:webHidden/>
+              </w:rPr>
+              <w:instrText xml:space="preserve"> PAGEREF _Toc119278954 \h </w:instrText>
+            </w:r>
+            <w:r>
+              <w:rPr>
+                <w:b w:val="0"/>
+                <w:bCs w:val="0"/>
+                <w:noProof/>
+                <w:webHidden/>
+              </w:rPr>
+            </w:r>
+            <w:r>
+              <w:rPr>
+                <w:b w:val="0"/>
+                <w:bCs w:val="0"/>
+                <w:noProof/>
+                <w:webHidden/>
+              </w:rPr>
+              <w:fldChar w:fldCharType="separate"/>
+            </w:r>
+            <w:r>
+              <w:rPr>
+                <w:b w:val="0"/>
+                <w:bCs w:val="0"/>
+                <w:noProof/>
+                <w:webHidden/>
+              </w:rPr>
+              <w:t>5</w:t>
+            </w:r>
+            <w:r>
+              <w:rPr>
+                <w:b w:val="0"/>
+                <w:bCs w:val="0"/>
+                <w:noProof/>
+                <w:webHidden/>
+              </w:rPr>
+              <w:fldChar w:fldCharType="end"/>
+            </w:r>
+          </w:hyperlink>
+        </w:p>
+        <w:p>
+          <w:pPr>
+            <w:pStyle w:val="Sumrio1"/>
+            <w:tabs>
+              <w:tab w:val="right" w:leader="dot" w:pos="9610"/>
+            </w:tabs>
+            <w:rPr>
+              <w:rFonts w:asciiTheme="minorHAnsi" w:eastAsiaTheme="minorEastAsia" w:hAnsiTheme="minorHAnsi" w:cstheme="minorBidi"/>
+              <w:b w:val="0"/>
+              <w:bCs w:val="0"/>
+              <w:noProof/>
+              <w:sz w:val="22"/>
+              <w:szCs w:val="22"/>
+              <w:lang/>
+            </w:rPr>
+          </w:pPr>
+          <w:hyperlink w:anchor="_Toc119278955" w:history="1">
+            <w:r>
+              <w:rPr>
+                <w:rStyle w:val="Hyperlink"/>
+                <w:b w:val="0"/>
+                <w:bCs w:val="0"/>
+                <w:noProof/>
+              </w:rPr>
+              <w:t>Análise de Resultados</w:t>
+            </w:r>
+            <w:r>
+              <w:rPr>
+                <w:b w:val="0"/>
+                <w:bCs w:val="0"/>
+                <w:noProof/>
+                <w:webHidden/>
+              </w:rPr>
+              <w:tab/>
+            </w:r>
+            <w:r>
+              <w:rPr>
+                <w:b w:val="0"/>
+                <w:bCs w:val="0"/>
+                <w:noProof/>
+                <w:webHidden/>
+              </w:rPr>
+              <w:fldChar w:fldCharType="begin"/>
+            </w:r>
+            <w:r>
+              <w:rPr>
+                <w:b w:val="0"/>
+                <w:bCs w:val="0"/>
+                <w:noProof/>
+                <w:webHidden/>
+              </w:rPr>
+              <w:instrText xml:space="preserve"> PAGEREF _Toc119278955 \h </w:instrText>
+            </w:r>
+            <w:r>
+              <w:rPr>
+                <w:b w:val="0"/>
+                <w:bCs w:val="0"/>
+                <w:noProof/>
+                <w:webHidden/>
+              </w:rPr>
+            </w:r>
+            <w:r>
+              <w:rPr>
+                <w:b w:val="0"/>
+                <w:bCs w:val="0"/>
+                <w:noProof/>
+                <w:webHidden/>
+              </w:rPr>
+              <w:fldChar w:fldCharType="separate"/>
+            </w:r>
+            <w:r>
+              <w:rPr>
+                <w:b w:val="0"/>
+                <w:bCs w:val="0"/>
+                <w:noProof/>
+                <w:webHidden/>
+              </w:rPr>
+              <w:t>6</w:t>
+            </w:r>
+            <w:r>
+              <w:rPr>
+                <w:b w:val="0"/>
+                <w:bCs w:val="0"/>
+                <w:noProof/>
+                <w:webHidden/>
+              </w:rPr>
+              <w:fldChar w:fldCharType="end"/>
+            </w:r>
+          </w:hyperlink>
+        </w:p>
+        <w:p>
+          <w:pPr>
+            <w:pStyle w:val="Sumrio1"/>
+            <w:tabs>
+              <w:tab w:val="right" w:leader="dot" w:pos="9610"/>
+            </w:tabs>
+            <w:rPr>
+              <w:rFonts w:asciiTheme="minorHAnsi" w:eastAsiaTheme="minorEastAsia" w:hAnsiTheme="minorHAnsi" w:cstheme="minorBidi"/>
+              <w:b w:val="0"/>
+              <w:bCs w:val="0"/>
+              <w:noProof/>
+              <w:sz w:val="22"/>
+              <w:szCs w:val="22"/>
+              <w:lang/>
+            </w:rPr>
+          </w:pPr>
+          <w:hyperlink w:anchor="_Toc119278956" w:history="1">
+            <w:r>
+              <w:rPr>
+                <w:rStyle w:val="Hyperlink"/>
+                <w:b w:val="0"/>
+                <w:bCs w:val="0"/>
+                <w:noProof/>
+              </w:rPr>
+              <w:t>Conclusões</w:t>
+            </w:r>
+            <w:r>
+              <w:rPr>
+                <w:b w:val="0"/>
+                <w:bCs w:val="0"/>
+                <w:noProof/>
+                <w:webHidden/>
+              </w:rPr>
+              <w:tab/>
+            </w:r>
+            <w:r>
+              <w:rPr>
+                <w:b w:val="0"/>
+                <w:bCs w:val="0"/>
+                <w:noProof/>
+                <w:webHidden/>
+              </w:rPr>
+              <w:fldChar w:fldCharType="begin"/>
+            </w:r>
+            <w:r>
+              <w:rPr>
+                <w:b w:val="0"/>
+                <w:bCs w:val="0"/>
+                <w:noProof/>
+                <w:webHidden/>
+              </w:rPr>
+              <w:instrText xml:space="preserve"> PAGEREF _Toc119278956 \h </w:instrText>
+            </w:r>
+            <w:r>
+              <w:rPr>
+                <w:b w:val="0"/>
+                <w:bCs w:val="0"/>
+                <w:noProof/>
+                <w:webHidden/>
+              </w:rPr>
+            </w:r>
+            <w:r>
+              <w:rPr>
+                <w:b w:val="0"/>
+                <w:bCs w:val="0"/>
+                <w:noProof/>
+                <w:webHidden/>
+              </w:rPr>
+              <w:fldChar w:fldCharType="separate"/>
+            </w:r>
+            <w:r>
+              <w:rPr>
+                <w:b w:val="0"/>
+                <w:bCs w:val="0"/>
+                <w:noProof/>
+                <w:webHidden/>
+              </w:rPr>
+              <w:t>6</w:t>
             </w:r>
             <w:r>
               <w:rPr>
@@ -998,6 +1454,7 @@
         </w:tabs>
         <w:rPr>
           <w:sz w:val="24"/>
+          <w:u w:val="single"/>
         </w:rPr>
       </w:pPr>
     </w:p>
@@ -1042,6 +1499,7 @@
         </w:tabs>
         <w:rPr>
           <w:sz w:val="24"/>
+          <w:u w:val="single"/>
         </w:rPr>
       </w:pPr>
     </w:p>
@@ -1256,137 +1714,17 @@
     </w:p>
     <w:p>
       <w:pPr>
-        <w:tabs>
-          <w:tab w:val="left" w:pos="2930"/>
-          <w:tab w:val="left" w:pos="2931"/>
-        </w:tabs>
-        <w:rPr>
-          <w:sz w:val="24"/>
-        </w:rPr>
-      </w:pPr>
-    </w:p>
-    <w:p>
-      <w:pPr>
-        <w:tabs>
-          <w:tab w:val="left" w:pos="2930"/>
-          <w:tab w:val="left" w:pos="2931"/>
-        </w:tabs>
-        <w:rPr>
-          <w:sz w:val="24"/>
-        </w:rPr>
-      </w:pPr>
-    </w:p>
-    <w:p>
-      <w:pPr>
-        <w:tabs>
-          <w:tab w:val="left" w:pos="2930"/>
-          <w:tab w:val="left" w:pos="2931"/>
-        </w:tabs>
-        <w:rPr>
-          <w:sz w:val="24"/>
-        </w:rPr>
-      </w:pPr>
-    </w:p>
-    <w:p>
-      <w:pPr>
-        <w:tabs>
-          <w:tab w:val="left" w:pos="2930"/>
-          <w:tab w:val="left" w:pos="2931"/>
-        </w:tabs>
-        <w:rPr>
-          <w:sz w:val="24"/>
-        </w:rPr>
-      </w:pPr>
-    </w:p>
-    <w:p>
-      <w:pPr>
-        <w:tabs>
-          <w:tab w:val="left" w:pos="2930"/>
-          <w:tab w:val="left" w:pos="2931"/>
-        </w:tabs>
-        <w:rPr>
-          <w:sz w:val="24"/>
-        </w:rPr>
-      </w:pPr>
-    </w:p>
-    <w:p>
-      <w:pPr>
-        <w:tabs>
-          <w:tab w:val="left" w:pos="2930"/>
-          <w:tab w:val="left" w:pos="2931"/>
-        </w:tabs>
-        <w:rPr>
-          <w:sz w:val="24"/>
-        </w:rPr>
-      </w:pPr>
-    </w:p>
-    <w:p>
-      <w:pPr>
-        <w:tabs>
-          <w:tab w:val="left" w:pos="2930"/>
-          <w:tab w:val="left" w:pos="2931"/>
-        </w:tabs>
-        <w:rPr>
-          <w:sz w:val="24"/>
-        </w:rPr>
-      </w:pPr>
-    </w:p>
-    <w:p>
-      <w:pPr>
-        <w:tabs>
-          <w:tab w:val="left" w:pos="2930"/>
-          <w:tab w:val="left" w:pos="2931"/>
-        </w:tabs>
-        <w:rPr>
-          <w:sz w:val="24"/>
-        </w:rPr>
-      </w:pPr>
-    </w:p>
-    <w:p>
-      <w:pPr>
-        <w:tabs>
-          <w:tab w:val="left" w:pos="2930"/>
-          <w:tab w:val="left" w:pos="2931"/>
-        </w:tabs>
-        <w:rPr>
-          <w:sz w:val="24"/>
-        </w:rPr>
-      </w:pPr>
-    </w:p>
-    <w:p>
-      <w:pPr>
-        <w:tabs>
-          <w:tab w:val="left" w:pos="2930"/>
-          <w:tab w:val="left" w:pos="2931"/>
-        </w:tabs>
-        <w:rPr>
-          <w:sz w:val="24"/>
-        </w:rPr>
-      </w:pPr>
-    </w:p>
-    <w:p>
-      <w:pPr>
-        <w:tabs>
-          <w:tab w:val="left" w:pos="2930"/>
-          <w:tab w:val="left" w:pos="2931"/>
-        </w:tabs>
-        <w:rPr>
-          <w:sz w:val="24"/>
-        </w:rPr>
-      </w:pPr>
-    </w:p>
-    <w:p>
-      <w:pPr>
         <w:pStyle w:val="Ttulo1"/>
       </w:pPr>
       <w:bookmarkStart w:id="2" w:name="_Toc117179743"/>
-      <w:bookmarkStart w:id="3" w:name="_Toc117502550"/>
-      <w:bookmarkStart w:id="4" w:name="_Toc117179560"/>
-      <w:r>
+      <w:bookmarkStart w:id="3" w:name="_Toc117179560"/>
+      <w:bookmarkStart w:id="4" w:name="_Toc119278949"/>
+      <w:r>
+        <w:lastRenderedPageBreak/>
         <w:t>Tema</w:t>
       </w:r>
       <w:bookmarkEnd w:id="2"/>
-      <w:bookmarkEnd w:id="3"/>
+      <w:bookmarkEnd w:id="4"/>
     </w:p>
     <w:p>
       <w:pPr>
@@ -1398,24 +1736,11 @@
         <w:tab/>
       </w:r>
       <w:r>
-        <w:t xml:space="preserve">O tema escolhido foi </w:t>
-      </w:r>
-      <w:proofErr w:type="spellStart"/>
-      <w:r>
-        <w:t>S</w:t>
-      </w:r>
-      <w:r>
-        <w:t>ustainalbe</w:t>
-      </w:r>
-      <w:proofErr w:type="spellEnd"/>
-      <w:r>
-        <w:t xml:space="preserve"> </w:t>
-      </w:r>
-      <w:proofErr w:type="spellStart"/>
-      <w:r>
-        <w:t>Economy</w:t>
-      </w:r>
-      <w:proofErr w:type="spellEnd"/>
+        <w:t>O tema escolhido foi S</w:t>
+      </w:r>
+      <w:r>
+        <w:t>ustainalbe Economy</w:t>
+      </w:r>
       <w:r>
         <w:t xml:space="preserve">, dentro deste tema iremos trabalhar sobre a Bitcoin. </w:t>
       </w:r>
@@ -1636,7 +1961,7 @@
     <w:p>
       <w:pPr>
         <w:pStyle w:val="Ttulo1"/>
-        <w:jc w:val="center"/>
+        <w:ind w:left="0" w:firstLine="0"/>
         <w:rPr>
           <w:u w:val="single"/>
         </w:rPr>
@@ -1664,6 +1989,15 @@
       <w:pPr>
         <w:pStyle w:val="Ttulo1"/>
         <w:ind w:left="0" w:firstLine="0"/>
+        <w:rPr>
+          <w:u w:val="single"/>
+        </w:rPr>
+      </w:pPr>
+    </w:p>
+    <w:p>
+      <w:pPr>
+        <w:pStyle w:val="Ttulo1"/>
+        <w:ind w:left="0" w:firstLine="0"/>
       </w:pPr>
     </w:p>
     <w:p>
@@ -1677,15 +2011,13 @@
         <w:pStyle w:val="Ttulo1"/>
       </w:pPr>
       <w:bookmarkStart w:id="5" w:name="_Toc117179744"/>
-      <w:bookmarkStart w:id="6" w:name="_Toc117502551"/>
-      <w:proofErr w:type="spellStart"/>
+      <w:bookmarkStart w:id="6" w:name="_Toc119278950"/>
       <w:r>
         <w:t>Dataset</w:t>
       </w:r>
-      <w:bookmarkEnd w:id="4"/>
+      <w:bookmarkEnd w:id="3"/>
       <w:bookmarkEnd w:id="5"/>
       <w:bookmarkEnd w:id="6"/>
-      <w:proofErr w:type="spellEnd"/>
     </w:p>
     <w:p>
       <w:pPr>
@@ -1778,31 +2110,22 @@
           <w:bCs/>
         </w:rPr>
       </w:pPr>
-      <w:proofErr w:type="spellStart"/>
       <w:r>
         <w:rPr>
           <w:b/>
           <w:bCs/>
         </w:rPr>
-        <w:t>Features</w:t>
-      </w:r>
-      <w:proofErr w:type="spellEnd"/>
-      <w:r>
+        <w:t>Features:</w:t>
+      </w:r>
+    </w:p>
+    <w:p>
+      <w:pPr>
+        <w:pStyle w:val="PargrafodaLista"/>
+        <w:ind w:left="1080" w:firstLine="0"/>
         <w:rPr>
           <w:b/>
           <w:bCs/>
         </w:rPr>
-        <w:t>:</w:t>
-      </w:r>
-    </w:p>
-    <w:p>
-      <w:pPr>
-        <w:pStyle w:val="PargrafodaLista"/>
-        <w:ind w:left="1080" w:firstLine="0"/>
-        <w:rPr>
-          <w:b/>
-          <w:bCs/>
-        </w:rPr>
       </w:pPr>
     </w:p>
     <w:p>
@@ -1837,15 +2160,7 @@
         <w:t>– Preço de abertura num minuto específico</w:t>
       </w:r>
       <w:r>
-        <w:t xml:space="preserve"> (Open Price </w:t>
-      </w:r>
-      <w:proofErr w:type="spellStart"/>
-      <w:r>
-        <w:t>of</w:t>
-      </w:r>
-      <w:proofErr w:type="spellEnd"/>
-      <w:r>
-        <w:t xml:space="preserve"> particular minute)</w:t>
+        <w:t xml:space="preserve"> (Open Price of particular minute)</w:t>
       </w:r>
       <w:r>
         <w:t>;</w:t>
@@ -1872,23 +2187,7 @@
         <w:t>Preço alto num minuto específico</w:t>
       </w:r>
       <w:r>
-        <w:t xml:space="preserve"> (</w:t>
-      </w:r>
-      <w:proofErr w:type="spellStart"/>
-      <w:r>
-        <w:t>High</w:t>
-      </w:r>
-      <w:proofErr w:type="spellEnd"/>
-      <w:r>
-        <w:t xml:space="preserve"> Price </w:t>
-      </w:r>
-      <w:proofErr w:type="spellStart"/>
-      <w:r>
-        <w:t>of</w:t>
-      </w:r>
-      <w:proofErr w:type="spellEnd"/>
-      <w:r>
-        <w:t xml:space="preserve"> particular minute)</w:t>
+        <w:t xml:space="preserve"> (High Price of particular minute)</w:t>
       </w:r>
       <w:r>
         <w:t>;</w:t>
@@ -1915,23 +2214,7 @@
         <w:t>Preço baixo num minuto específico</w:t>
       </w:r>
       <w:r>
-        <w:t xml:space="preserve"> (</w:t>
-      </w:r>
-      <w:proofErr w:type="spellStart"/>
-      <w:r>
-        <w:t>Low</w:t>
-      </w:r>
-      <w:proofErr w:type="spellEnd"/>
-      <w:r>
-        <w:t xml:space="preserve"> Price </w:t>
-      </w:r>
-      <w:proofErr w:type="spellStart"/>
-      <w:r>
-        <w:t>of</w:t>
-      </w:r>
-      <w:proofErr w:type="spellEnd"/>
-      <w:r>
-        <w:t xml:space="preserve"> particular minute)</w:t>
+        <w:t xml:space="preserve"> (Low Price of particular minute)</w:t>
       </w:r>
       <w:r>
         <w:t>;</w:t>
@@ -1990,48 +2273,20 @@
         </w:rPr>
         <w:t xml:space="preserve"> (</w:t>
       </w:r>
-      <w:proofErr w:type="spellStart"/>
       <w:r>
         <w:rPr>
           <w:rFonts w:asciiTheme="minorHAnsi" w:hAnsiTheme="minorHAnsi" w:cstheme="minorHAnsi"/>
           <w:color w:val="000000" w:themeColor="text1"/>
           <w:shd w:val="clear" w:color="auto" w:fill="FFFFFF"/>
         </w:rPr>
-        <w:t>Close</w:t>
-      </w:r>
-      <w:proofErr w:type="spellEnd"/>
+        <w:t>Close Price of particular minute</w:t>
+      </w:r>
       <w:r>
         <w:rPr>
           <w:rFonts w:asciiTheme="minorHAnsi" w:hAnsiTheme="minorHAnsi" w:cstheme="minorHAnsi"/>
           <w:color w:val="000000" w:themeColor="text1"/>
           <w:shd w:val="clear" w:color="auto" w:fill="FFFFFF"/>
         </w:rPr>
-        <w:t xml:space="preserve"> Price </w:t>
-      </w:r>
-      <w:proofErr w:type="spellStart"/>
-      <w:r>
-        <w:rPr>
-          <w:rFonts w:asciiTheme="minorHAnsi" w:hAnsiTheme="minorHAnsi" w:cstheme="minorHAnsi"/>
-          <w:color w:val="000000" w:themeColor="text1"/>
-          <w:shd w:val="clear" w:color="auto" w:fill="FFFFFF"/>
-        </w:rPr>
-        <w:t>of</w:t>
-      </w:r>
-      <w:proofErr w:type="spellEnd"/>
-      <w:r>
-        <w:rPr>
-          <w:rFonts w:asciiTheme="minorHAnsi" w:hAnsiTheme="minorHAnsi" w:cstheme="minorHAnsi"/>
-          <w:color w:val="000000" w:themeColor="text1"/>
-          <w:shd w:val="clear" w:color="auto" w:fill="FFFFFF"/>
-        </w:rPr>
-        <w:t xml:space="preserve"> particular minute</w:t>
-      </w:r>
-      <w:r>
-        <w:rPr>
-          <w:rFonts w:asciiTheme="minorHAnsi" w:hAnsiTheme="minorHAnsi" w:cstheme="minorHAnsi"/>
-          <w:color w:val="000000" w:themeColor="text1"/>
-          <w:shd w:val="clear" w:color="auto" w:fill="FFFFFF"/>
-        </w:rPr>
         <w:t>);</w:t>
       </w:r>
     </w:p>
@@ -2062,15 +2317,7 @@
         <w:t xml:space="preserve"> (</w:t>
       </w:r>
       <w:r>
-        <w:t xml:space="preserve">Total volume </w:t>
-      </w:r>
-      <w:proofErr w:type="spellStart"/>
-      <w:r>
-        <w:t>of</w:t>
-      </w:r>
-      <w:proofErr w:type="spellEnd"/>
-      <w:r>
-        <w:t xml:space="preserve"> particular minute</w:t>
+        <w:t>Total volume of particular minute</w:t>
       </w:r>
       <w:r>
         <w:t>)</w:t>
@@ -2102,21 +2349,8 @@
       <w:r>
         <w:t xml:space="preserve"> (</w:t>
       </w:r>
-      <w:proofErr w:type="spellStart"/>
-      <w:r>
-        <w:t>Quote</w:t>
-      </w:r>
-      <w:proofErr w:type="spellEnd"/>
-      <w:r>
-        <w:t xml:space="preserve"> </w:t>
-      </w:r>
-      <w:proofErr w:type="spellStart"/>
-      <w:r>
-        <w:t>asset</w:t>
-      </w:r>
-      <w:proofErr w:type="spellEnd"/>
-      <w:r>
-        <w:t xml:space="preserve"> volume</w:t>
+      <w:r>
+        <w:t>Quote asset volume</w:t>
       </w:r>
       <w:r>
         <w:t>)</w:t>
@@ -2148,53 +2382,12 @@
       <w:r>
         <w:t xml:space="preserve"> (</w:t>
       </w:r>
-      <w:proofErr w:type="spellStart"/>
       <w:r>
         <w:rPr>
           <w:sz w:val="20"/>
           <w:szCs w:val="20"/>
         </w:rPr>
-        <w:t>Number</w:t>
-      </w:r>
-      <w:proofErr w:type="spellEnd"/>
-      <w:r>
-        <w:rPr>
-          <w:sz w:val="20"/>
-          <w:szCs w:val="20"/>
-        </w:rPr>
-        <w:t xml:space="preserve"> </w:t>
-      </w:r>
-      <w:proofErr w:type="spellStart"/>
-      <w:r>
-        <w:rPr>
-          <w:sz w:val="20"/>
-          <w:szCs w:val="20"/>
-        </w:rPr>
-        <w:t>of</w:t>
-      </w:r>
-      <w:proofErr w:type="spellEnd"/>
-      <w:r>
-        <w:rPr>
-          <w:sz w:val="20"/>
-          <w:szCs w:val="20"/>
-        </w:rPr>
-        <w:t xml:space="preserve"> </w:t>
-      </w:r>
-      <w:proofErr w:type="spellStart"/>
-      <w:r>
-        <w:rPr>
-          <w:sz w:val="20"/>
-          <w:szCs w:val="20"/>
-        </w:rPr>
-        <w:t>trades</w:t>
-      </w:r>
-      <w:proofErr w:type="spellEnd"/>
-      <w:r>
-        <w:rPr>
-          <w:sz w:val="20"/>
-          <w:szCs w:val="20"/>
-        </w:rPr>
-        <w:t xml:space="preserve"> for particular minute</w:t>
+        <w:t>Number of trades for particular minute</w:t>
       </w:r>
       <w:r>
         <w:t>)</w:t>
@@ -2234,90 +2427,40 @@
       <w:r>
         <w:t xml:space="preserve"> (</w:t>
       </w:r>
-      <w:proofErr w:type="spellStart"/>
-      <w:r>
-        <w:t>Taker</w:t>
-      </w:r>
-      <w:proofErr w:type="spellEnd"/>
+      <w:r>
+        <w:t>Taker buy base asset volume</w:t>
+      </w:r>
+      <w:r>
+        <w:t>)</w:t>
+      </w:r>
+      <w:r>
+        <w:t>;</w:t>
+      </w:r>
+    </w:p>
+    <w:p>
+      <w:pPr>
+        <w:ind w:left="720" w:firstLine="720"/>
+      </w:pPr>
+      <w:r>
+        <w:t>#</w:t>
+      </w:r>
+      <w:r>
+        <w:t>9</w:t>
+      </w:r>
+      <w:r>
+        <w:t xml:space="preserve"> –</w:t>
+      </w:r>
       <w:r>
         <w:t xml:space="preserve"> </w:t>
       </w:r>
-      <w:proofErr w:type="spellStart"/>
-      <w:r>
-        <w:t>buy</w:t>
-      </w:r>
-      <w:proofErr w:type="spellEnd"/>
-      <w:r>
-        <w:t xml:space="preserve"> base </w:t>
-      </w:r>
-      <w:proofErr w:type="spellStart"/>
-      <w:r>
-        <w:t>asset</w:t>
-      </w:r>
-      <w:proofErr w:type="spellEnd"/>
-      <w:r>
-        <w:t xml:space="preserve"> volume</w:t>
-      </w:r>
-      <w:r>
-        <w:t>)</w:t>
-      </w:r>
-      <w:r>
-        <w:t>;</w:t>
-      </w:r>
-    </w:p>
-    <w:p>
-      <w:pPr>
-        <w:ind w:left="720" w:firstLine="720"/>
-      </w:pPr>
-      <w:r>
-        <w:t>#</w:t>
-      </w:r>
-      <w:r>
-        <w:t>9</w:t>
-      </w:r>
-      <w:r>
-        <w:t xml:space="preserve"> –</w:t>
-      </w:r>
-      <w:r>
-        <w:t xml:space="preserve"> </w:t>
-      </w:r>
       <w:r>
         <w:t>Volume de ativos de cotação de compra do tomador</w:t>
       </w:r>
       <w:r>
         <w:t xml:space="preserve"> (</w:t>
       </w:r>
-      <w:proofErr w:type="spellStart"/>
-      <w:r>
-        <w:t>Taker</w:t>
-      </w:r>
-      <w:proofErr w:type="spellEnd"/>
-      <w:r>
-        <w:t xml:space="preserve"> </w:t>
-      </w:r>
-      <w:proofErr w:type="spellStart"/>
-      <w:r>
-        <w:t>buy</w:t>
-      </w:r>
-      <w:proofErr w:type="spellEnd"/>
-      <w:r>
-        <w:t xml:space="preserve"> </w:t>
-      </w:r>
-      <w:proofErr w:type="spellStart"/>
-      <w:r>
-        <w:t>quote</w:t>
-      </w:r>
-      <w:proofErr w:type="spellEnd"/>
-      <w:r>
-        <w:t xml:space="preserve"> </w:t>
-      </w:r>
-      <w:proofErr w:type="spellStart"/>
-      <w:r>
-        <w:t>asset</w:t>
-      </w:r>
-      <w:proofErr w:type="spellEnd"/>
-      <w:r>
-        <w:t xml:space="preserve"> volume</w:t>
+      <w:r>
+        <w:t>Taker buy quote asset volume</w:t>
       </w:r>
       <w:r>
         <w:t>)</w:t>
@@ -2459,7 +2602,7 @@
       <w:pPr>
         <w:pStyle w:val="Ttulo1"/>
       </w:pPr>
-      <w:bookmarkStart w:id="7" w:name="_Toc117502552"/>
+      <w:bookmarkStart w:id="7" w:name="_Toc119278951"/>
       <w:r>
         <w:lastRenderedPageBreak/>
         <w:t>Objetivo</w:t>
@@ -2490,23 +2633,7 @@
         <w:t>:</w:t>
       </w:r>
       <w:r>
-        <w:t xml:space="preserve"> </w:t>
-      </w:r>
-      <w:proofErr w:type="spellStart"/>
-      <w:r>
-        <w:t>Elon</w:t>
-      </w:r>
-      <w:proofErr w:type="spellEnd"/>
-      <w:r>
-        <w:t xml:space="preserve"> </w:t>
-      </w:r>
-      <w:proofErr w:type="spellStart"/>
-      <w:r>
-        <w:t>Musk</w:t>
-      </w:r>
-      <w:proofErr w:type="spellEnd"/>
-      <w:r>
-        <w:t xml:space="preserve"> e outros influenciadores)</w:t>
+        <w:t xml:space="preserve"> Elon Musk e outros influenciadores)</w:t>
       </w:r>
       <w:r>
         <w:t>, no entanto o nosso objetivo é ficar o mais próximo possível</w:t>
@@ -2543,9 +2670,61 @@
       <w:pPr>
         <w:pStyle w:val="Ttulo1"/>
       </w:pPr>
+      <w:bookmarkStart w:id="8" w:name="_Toc119278952"/>
       <w:r>
         <w:t>Sequência</w:t>
       </w:r>
+      <w:bookmarkEnd w:id="8"/>
+    </w:p>
+    <w:p>
+      <w:pPr>
+        <w:pStyle w:val="Ttulo1"/>
+      </w:pPr>
+    </w:p>
+    <w:p>
+      <w:pPr>
+        <w:pStyle w:val="Ttulo1"/>
+      </w:pPr>
+    </w:p>
+    <w:p>
+      <w:pPr>
+        <w:pStyle w:val="Ttulo1"/>
+      </w:pPr>
+    </w:p>
+    <w:p>
+      <w:pPr>
+        <w:pStyle w:val="Ttulo1"/>
+      </w:pPr>
+    </w:p>
+    <w:p>
+      <w:pPr>
+        <w:pStyle w:val="Ttulo1"/>
+      </w:pPr>
+    </w:p>
+    <w:p>
+      <w:pPr>
+        <w:pStyle w:val="Ttulo1"/>
+      </w:pPr>
+    </w:p>
+    <w:p>
+      <w:pPr>
+        <w:pStyle w:val="Ttulo1"/>
+      </w:pPr>
+    </w:p>
+    <w:p>
+      <w:pPr>
+        <w:pStyle w:val="Ttulo1"/>
+      </w:pPr>
+    </w:p>
+    <w:p>
+      <w:pPr>
+        <w:pStyle w:val="Ttulo1"/>
+      </w:pPr>
+    </w:p>
+    <w:p>
+      <w:pPr>
+        <w:pStyle w:val="Ttulo1"/>
+      </w:pPr>
     </w:p>
     <w:p>
       <w:pPr>
@@ -2579,9 +2758,11 @@
       <w:pPr>
         <w:pStyle w:val="Ttulo1"/>
       </w:pPr>
+      <w:bookmarkStart w:id="9" w:name="_Toc119278953"/>
       <w:r>
         <w:t>Métricas</w:t>
       </w:r>
+      <w:bookmarkEnd w:id="9"/>
     </w:p>
     <w:p>
       <w:pPr>
@@ -2627,15 +2808,7 @@
         </w:numPr>
       </w:pPr>
       <w:r>
-        <w:t>RMSE (</w:t>
-      </w:r>
-      <w:proofErr w:type="spellStart"/>
-      <w:r>
-        <w:t>Raíz</w:t>
-      </w:r>
-      <w:proofErr w:type="spellEnd"/>
-      <w:r>
-        <w:t xml:space="preserve"> quadrada do erro médio)</w:t>
+        <w:t>RMSE (Raíz quadrada do erro médio)</w:t>
       </w:r>
     </w:p>
     <w:p>
@@ -2646,13 +2819,8 @@
           <w:numId w:val="7"/>
         </w:numPr>
       </w:pPr>
-      <w:proofErr w:type="spellStart"/>
-      <w:r>
-        <w:t>Rsquared</w:t>
-      </w:r>
-      <w:proofErr w:type="spellEnd"/>
-      <w:r>
-        <w:t xml:space="preserve"> (Coeficiente de determinação)</w:t>
+      <w:r>
+        <w:t>Rsquared (Coeficiente de determinação)</w:t>
       </w:r>
     </w:p>
     <w:p>
@@ -2705,92 +2873,14 @@
     </w:p>
     <w:p>
       <w:pPr>
-        <w:pStyle w:val="PargrafodaLista"/>
-        <w:ind w:left="1800" w:firstLine="0"/>
-      </w:pPr>
-    </w:p>
-    <w:p>
-      <w:pPr>
-        <w:pStyle w:val="PargrafodaLista"/>
-        <w:ind w:left="1800" w:firstLine="0"/>
-      </w:pPr>
-    </w:p>
-    <w:p>
-      <w:pPr>
-        <w:pStyle w:val="PargrafodaLista"/>
-        <w:ind w:left="1800" w:firstLine="0"/>
-      </w:pPr>
-    </w:p>
-    <w:p>
-      <w:pPr>
-        <w:pStyle w:val="PargrafodaLista"/>
-        <w:ind w:left="1800" w:firstLine="0"/>
-      </w:pPr>
-    </w:p>
-    <w:p>
-      <w:pPr>
-        <w:pStyle w:val="PargrafodaLista"/>
-        <w:ind w:left="1800" w:firstLine="0"/>
-      </w:pPr>
-    </w:p>
-    <w:p>
-      <w:pPr>
-        <w:pStyle w:val="PargrafodaLista"/>
-        <w:ind w:left="1800" w:firstLine="0"/>
-      </w:pPr>
-    </w:p>
-    <w:p>
-      <w:pPr>
-        <w:pStyle w:val="PargrafodaLista"/>
-        <w:ind w:left="1800" w:firstLine="0"/>
-      </w:pPr>
-    </w:p>
-    <w:p>
-      <w:pPr>
-        <w:pStyle w:val="PargrafodaLista"/>
-        <w:ind w:left="1800" w:firstLine="0"/>
-      </w:pPr>
-    </w:p>
-    <w:p>
-      <w:pPr>
-        <w:pStyle w:val="PargrafodaLista"/>
-        <w:ind w:left="1800" w:firstLine="0"/>
-      </w:pPr>
-    </w:p>
-    <w:p>
-      <w:pPr>
-        <w:pStyle w:val="PargrafodaLista"/>
-        <w:ind w:left="1800" w:firstLine="0"/>
-      </w:pPr>
-    </w:p>
-    <w:p>
-      <w:pPr>
-        <w:pStyle w:val="PargrafodaLista"/>
-        <w:ind w:left="1800" w:firstLine="0"/>
-      </w:pPr>
-    </w:p>
-    <w:p>
-      <w:pPr>
-        <w:pStyle w:val="PargrafodaLista"/>
-        <w:ind w:left="1800" w:firstLine="0"/>
-      </w:pPr>
-    </w:p>
-    <w:p>
-      <w:pPr>
-        <w:pStyle w:val="PargrafodaLista"/>
-        <w:ind w:left="1800" w:firstLine="0"/>
-      </w:pPr>
-    </w:p>
-    <w:p>
-      <w:pPr>
         <w:pStyle w:val="Ttulo1"/>
       </w:pPr>
-      <w:proofErr w:type="spellStart"/>
+      <w:bookmarkStart w:id="10" w:name="_Toc119278954"/>
       <w:r>
         <w:lastRenderedPageBreak/>
         <w:t>Network´s</w:t>
       </w:r>
-      <w:proofErr w:type="spellEnd"/>
+      <w:bookmarkEnd w:id="10"/>
     </w:p>
     <w:p>
       <w:pPr>
@@ -2875,11 +2965,9 @@
       <w:r>
         <w:t xml:space="preserve">Nº de </w:t>
       </w:r>
-      <w:proofErr w:type="spellStart"/>
-      <w:r>
-        <w:t>neuronios</w:t>
-      </w:r>
-      <w:proofErr w:type="spellEnd"/>
+      <w:r>
+        <w:t>neurónios</w:t>
+      </w:r>
       <w:r>
         <w:t xml:space="preserve"> - 256</w:t>
       </w:r>
@@ -2904,13 +2992,8 @@
           <w:numId w:val="6"/>
         </w:numPr>
       </w:pPr>
-      <w:proofErr w:type="spellStart"/>
-      <w:r>
-        <w:t>Learning</w:t>
-      </w:r>
-      <w:proofErr w:type="spellEnd"/>
-      <w:r>
-        <w:t xml:space="preserve"> rate - 3e-4</w:t>
+      <w:r>
+        <w:t>Learning rate - 3e-4</w:t>
       </w:r>
     </w:p>
     <w:p>
@@ -2999,11 +3082,9 @@
       <w:r>
         <w:t xml:space="preserve">Nº de </w:t>
       </w:r>
-      <w:proofErr w:type="spellStart"/>
-      <w:r>
-        <w:t>neuronios</w:t>
-      </w:r>
-      <w:proofErr w:type="spellEnd"/>
+      <w:r>
+        <w:t>neurónios</w:t>
+      </w:r>
       <w:r>
         <w:t xml:space="preserve"> - 256</w:t>
       </w:r>
@@ -3028,13 +3109,8 @@
           <w:numId w:val="9"/>
         </w:numPr>
       </w:pPr>
-      <w:proofErr w:type="spellStart"/>
-      <w:r>
-        <w:t>Learning</w:t>
-      </w:r>
-      <w:proofErr w:type="spellEnd"/>
-      <w:r>
-        <w:t xml:space="preserve"> rate - 3e-4</w:t>
+      <w:r>
+        <w:t>Learning rate - 3e-4</w:t>
       </w:r>
     </w:p>
     <w:p>
@@ -3123,11 +3199,9 @@
       <w:r>
         <w:t xml:space="preserve">Nº de </w:t>
       </w:r>
-      <w:proofErr w:type="spellStart"/>
-      <w:r>
-        <w:t>neuronios</w:t>
-      </w:r>
-      <w:proofErr w:type="spellEnd"/>
+      <w:r>
+        <w:t>neurónios</w:t>
+      </w:r>
       <w:r>
         <w:t xml:space="preserve"> - 256</w:t>
       </w:r>
@@ -3152,13 +3226,8 @@
           <w:numId w:val="10"/>
         </w:numPr>
       </w:pPr>
-      <w:proofErr w:type="spellStart"/>
-      <w:r>
-        <w:t>Learning</w:t>
-      </w:r>
-      <w:proofErr w:type="spellEnd"/>
-      <w:r>
-        <w:t xml:space="preserve"> rate - 3e-4</w:t>
+      <w:r>
+        <w:t>Learning rate - 3e-4</w:t>
       </w:r>
     </w:p>
     <w:p>
@@ -3220,13 +3289,8 @@
         </w:numPr>
       </w:pPr>
       <w:r>
-        <w:t xml:space="preserve">Função de Treino - </w:t>
-      </w:r>
-      <w:proofErr w:type="spellStart"/>
-      <w:r>
-        <w:t>RSquared</w:t>
-      </w:r>
-      <w:proofErr w:type="spellEnd"/>
+        <w:t>Função de Treino - RSquared</w:t>
+      </w:r>
     </w:p>
     <w:p>
       <w:pPr>
@@ -3251,11 +3315,9 @@
       <w:r>
         <w:t xml:space="preserve">Nº de </w:t>
       </w:r>
-      <w:proofErr w:type="spellStart"/>
-      <w:r>
-        <w:t>neuronios</w:t>
-      </w:r>
-      <w:proofErr w:type="spellEnd"/>
+      <w:r>
+        <w:t>neurónios</w:t>
+      </w:r>
       <w:r>
         <w:t xml:space="preserve"> - 256</w:t>
       </w:r>
@@ -3280,13 +3342,8 @@
           <w:numId w:val="11"/>
         </w:numPr>
       </w:pPr>
-      <w:proofErr w:type="spellStart"/>
-      <w:r>
-        <w:t>Learning</w:t>
-      </w:r>
-      <w:proofErr w:type="spellEnd"/>
-      <w:r>
-        <w:t xml:space="preserve"> rate - 3e-4</w:t>
+      <w:r>
+        <w:t>Learning rate - 3e-4</w:t>
       </w:r>
     </w:p>
     <w:p>
@@ -3311,10 +3368,12 @@
       <w:pPr>
         <w:pStyle w:val="Ttulo1"/>
       </w:pPr>
+      <w:bookmarkStart w:id="11" w:name="_Toc119278955"/>
       <w:r>
         <w:lastRenderedPageBreak/>
         <w:t>Análise de Resultados</w:t>
       </w:r>
+      <w:bookmarkEnd w:id="11"/>
     </w:p>
     <w:p>
       <w:pPr>
@@ -3322,6 +3381,47 @@
       </w:pPr>
     </w:p>
     <w:p>
+      <w:r>
+        <w:t>A melhor rede obtida na primeira fase, alterando apenas as funções de</w:t>
+      </w:r>
+      <w:r>
+        <w:t xml:space="preserve"> </w:t>
+      </w:r>
+      <w:r>
+        <w:t xml:space="preserve">treino foi a rede network MSE 2Lay 256 Linear 8 94e 05.tar (Rede MSE) cujo </w:t>
+      </w:r>
+      <w:r>
+        <w:t>a função</w:t>
+      </w:r>
+      <w:r>
+        <w:t xml:space="preserve"> de treino foi a MSE (Erro &amp; quadrado &amp; médio).</w:t>
+      </w:r>
+    </w:p>
+    <w:p>
+      <w:r>
+        <w:t xml:space="preserve">Foram </w:t>
+      </w:r>
+      <w:r>
+        <w:t>criadas</w:t>
+      </w:r>
+      <w:r>
+        <w:t xml:space="preserve"> 3 redes cujo a função de treino é a função MSE pois foi</w:t>
+      </w:r>
+      <w:r>
+        <w:t xml:space="preserve"> </w:t>
+      </w:r>
+      <w:r>
+        <w:t>a função que obtivemos melhor resultados, nestas novas 3 redes irão variar vários parâmetros</w:t>
+      </w:r>
+      <w:r>
+        <w:t xml:space="preserve"> </w:t>
+      </w:r>
+      <w:r>
+        <w:t>tais como a função de ativação, número de neurónios e número de camadas.</w:t>
+      </w:r>
+    </w:p>
+    <w:p/>
+    <w:p>
       <w:pPr>
         <w:pStyle w:val="Ttulo1"/>
       </w:pPr>
@@ -3329,13 +3429,75 @@
     <w:p>
       <w:pPr>
         <w:pStyle w:val="Ttulo1"/>
+      </w:pPr>
+    </w:p>
+    <w:p>
+      <w:pPr>
+        <w:pStyle w:val="Ttulo1"/>
+      </w:pPr>
+    </w:p>
+    <w:p>
+      <w:pPr>
+        <w:pStyle w:val="Ttulo1"/>
+      </w:pPr>
+    </w:p>
+    <w:p>
+      <w:pPr>
+        <w:pStyle w:val="Ttulo1"/>
+      </w:pPr>
+    </w:p>
+    <w:p>
+      <w:pPr>
+        <w:pStyle w:val="Ttulo1"/>
+      </w:pPr>
+    </w:p>
+    <w:p>
+      <w:pPr>
+        <w:pStyle w:val="Ttulo1"/>
+      </w:pPr>
+    </w:p>
+    <w:p>
+      <w:pPr>
+        <w:pStyle w:val="Ttulo1"/>
+      </w:pPr>
+    </w:p>
+    <w:p>
+      <w:pPr>
+        <w:pStyle w:val="Ttulo1"/>
+      </w:pPr>
+    </w:p>
+    <w:p>
+      <w:pPr>
+        <w:pStyle w:val="Ttulo1"/>
+      </w:pPr>
+    </w:p>
+    <w:p>
+      <w:pPr>
+        <w:pStyle w:val="Ttulo1"/>
+      </w:pPr>
+    </w:p>
+    <w:p>
+      <w:pPr>
+        <w:pStyle w:val="Ttulo1"/>
+      </w:pPr>
+    </w:p>
+    <w:p>
+      <w:pPr>
+        <w:pStyle w:val="Ttulo1"/>
+      </w:pPr>
+    </w:p>
+    <w:p>
+      <w:pPr>
+        <w:pStyle w:val="Ttulo1"/>
         <w:rPr>
           <w:u w:val="single"/>
         </w:rPr>
       </w:pPr>
+      <w:bookmarkStart w:id="12" w:name="_Toc119278956"/>
       <w:r>
         <w:t>Conclusões</w:t>
       </w:r>
+      <w:bookmarkEnd w:id="12"/>
     </w:p>
     <w:sectPr>
       <w:footerReference w:type="default" r:id="rId9"/>

</xml_diff>

<commit_message>
falta introduzir as novas redes na apresentacao
</commit_message>
<xml_diff>
--- a/Project/Phase I/Apresentação.docx
+++ b/Project/Phase I/Apresentação.docx
@@ -608,9 +608,11 @@
         <w:ind w:left="1753" w:right="1734"/>
         <w:jc w:val="center"/>
       </w:pPr>
+      <w:proofErr w:type="spellStart"/>
       <w:r>
         <w:t>October</w:t>
       </w:r>
+      <w:proofErr w:type="spellEnd"/>
       <w:r>
         <w:rPr>
           <w:spacing w:val="24"/>
@@ -650,9 +652,9 @@
         </w:sectPr>
       </w:pPr>
     </w:p>
-    <w:bookmarkStart w:id="0" w:name="Introdução" w:displacedByCustomXml="next"/>
+    <w:bookmarkStart w:id="0" w:name="_bookmark0" w:displacedByCustomXml="next"/>
     <w:bookmarkEnd w:id="0" w:displacedByCustomXml="next"/>
-    <w:bookmarkStart w:id="1" w:name="_bookmark0" w:displacedByCustomXml="next"/>
+    <w:bookmarkStart w:id="1" w:name="Introdução" w:displacedByCustomXml="next"/>
     <w:bookmarkEnd w:id="1" w:displacedByCustomXml="next"/>
     <w:sdt>
       <w:sdtPr>
@@ -668,7 +670,6 @@
           <w:docPartUnique/>
         </w:docPartObj>
       </w:sdtPr>
-      <w:sdtEndPr/>
       <w:sdtContent>
         <w:p>
           <w:pPr>
@@ -700,7 +701,6 @@
               <w:noProof/>
               <w:sz w:val="22"/>
               <w:szCs w:val="22"/>
-              <w:lang/>
             </w:rPr>
           </w:pPr>
           <w:r>
@@ -811,7 +811,6 @@
               <w:noProof/>
               <w:sz w:val="22"/>
               <w:szCs w:val="22"/>
-              <w:lang/>
             </w:rPr>
           </w:pPr>
           <w:hyperlink w:anchor="_Toc119278950" w:history="1">
@@ -901,7 +900,6 @@
               <w:noProof/>
               <w:sz w:val="22"/>
               <w:szCs w:val="22"/>
-              <w:lang/>
             </w:rPr>
           </w:pPr>
           <w:hyperlink w:anchor="_Toc119278951" w:history="1">
@@ -991,7 +989,6 @@
               <w:noProof/>
               <w:sz w:val="22"/>
               <w:szCs w:val="22"/>
-              <w:lang/>
             </w:rPr>
           </w:pPr>
           <w:hyperlink w:anchor="_Toc119278952" w:history="1">
@@ -1081,7 +1078,6 @@
               <w:noProof/>
               <w:sz w:val="22"/>
               <w:szCs w:val="22"/>
-              <w:lang/>
             </w:rPr>
           </w:pPr>
           <w:hyperlink w:anchor="_Toc119278953" w:history="1">
@@ -1171,7 +1167,6 @@
               <w:noProof/>
               <w:sz w:val="22"/>
               <w:szCs w:val="22"/>
-              <w:lang/>
             </w:rPr>
           </w:pPr>
           <w:hyperlink w:anchor="_Toc119278954" w:history="1">
@@ -1261,7 +1256,6 @@
               <w:noProof/>
               <w:sz w:val="22"/>
               <w:szCs w:val="22"/>
-              <w:lang/>
             </w:rPr>
           </w:pPr>
           <w:hyperlink w:anchor="_Toc119278955" w:history="1">
@@ -1351,7 +1345,6 @@
               <w:noProof/>
               <w:sz w:val="22"/>
               <w:szCs w:val="22"/>
-              <w:lang/>
             </w:rPr>
           </w:pPr>
           <w:hyperlink w:anchor="_Toc119278956" w:history="1">
@@ -1717,14 +1710,14 @@
         <w:pStyle w:val="Ttulo1"/>
       </w:pPr>
       <w:bookmarkStart w:id="2" w:name="_Toc117179743"/>
-      <w:bookmarkStart w:id="3" w:name="_Toc117179560"/>
-      <w:bookmarkStart w:id="4" w:name="_Toc119278949"/>
+      <w:bookmarkStart w:id="3" w:name="_Toc119278949"/>
+      <w:bookmarkStart w:id="4" w:name="_Toc117179560"/>
       <w:r>
         <w:lastRenderedPageBreak/>
         <w:t>Tema</w:t>
       </w:r>
       <w:bookmarkEnd w:id="2"/>
-      <w:bookmarkEnd w:id="4"/>
+      <w:bookmarkEnd w:id="3"/>
     </w:p>
     <w:p>
       <w:pPr>
@@ -1736,11 +1729,24 @@
         <w:tab/>
       </w:r>
       <w:r>
-        <w:t>O tema escolhido foi S</w:t>
-      </w:r>
-      <w:r>
-        <w:t>ustainalbe Economy</w:t>
-      </w:r>
+        <w:t xml:space="preserve">O tema escolhido foi </w:t>
+      </w:r>
+      <w:proofErr w:type="spellStart"/>
+      <w:r>
+        <w:t>S</w:t>
+      </w:r>
+      <w:r>
+        <w:t>ustainalbe</w:t>
+      </w:r>
+      <w:proofErr w:type="spellEnd"/>
+      <w:r>
+        <w:t xml:space="preserve"> </w:t>
+      </w:r>
+      <w:proofErr w:type="spellStart"/>
+      <w:r>
+        <w:t>Economy</w:t>
+      </w:r>
+      <w:proofErr w:type="spellEnd"/>
       <w:r>
         <w:t xml:space="preserve">, dentro deste tema iremos trabalhar sobre a Bitcoin. </w:t>
       </w:r>
@@ -1816,12 +1822,26 @@
         <w:rPr>
           <w:lang w:val="pt-BR"/>
         </w:rPr>
-        <w:t xml:space="preserve"> tal como ocorre nas moedas tradicionais. Para muito gente é visto como </w:t>
-      </w:r>
+        <w:t xml:space="preserve"> tal como ocorre nas moedas tradicionais. Para </w:t>
+      </w:r>
+      <w:proofErr w:type="spellStart"/>
       <w:r>
         <w:rPr>
           <w:lang w:val="pt-BR"/>
         </w:rPr>
+        <w:t>muito</w:t>
+      </w:r>
+      <w:proofErr w:type="spellEnd"/>
+      <w:r>
+        <w:rPr>
+          <w:lang w:val="pt-BR"/>
+        </w:rPr>
+        <w:t xml:space="preserve"> gente é visto como </w:t>
+      </w:r>
+      <w:r>
+        <w:rPr>
+          <w:lang w:val="pt-BR"/>
+        </w:rPr>
         <w:t>um</w:t>
       </w:r>
       <w:r>
@@ -1863,16 +1883,48 @@
         <w:t xml:space="preserve">epende de </w:t>
       </w:r>
       <w:r>
-        <w:t>programas “peer-to-peer” e de cryptography.</w:t>
+        <w:t>programas “</w:t>
+      </w:r>
+      <w:proofErr w:type="spellStart"/>
+      <w:r>
+        <w:t>peer</w:t>
+      </w:r>
+      <w:proofErr w:type="spellEnd"/>
+      <w:r>
+        <w:t>-to-</w:t>
+      </w:r>
+      <w:proofErr w:type="spellStart"/>
+      <w:r>
+        <w:t>peer</w:t>
+      </w:r>
+      <w:proofErr w:type="spellEnd"/>
+      <w:r>
+        <w:t xml:space="preserve">” e de </w:t>
+      </w:r>
+      <w:proofErr w:type="spellStart"/>
+      <w:r>
+        <w:t>cryptography</w:t>
+      </w:r>
+      <w:proofErr w:type="spellEnd"/>
+      <w:r>
+        <w:t>.</w:t>
       </w:r>
       <w:r>
         <w:t xml:space="preserve"> </w:t>
       </w:r>
       <w:r>
-        <w:t>A c</w:t>
-      </w:r>
-      <w:r>
-        <w:t>ryptography por detrás da bitcoin é baseado no algoritm</w:t>
+        <w:t xml:space="preserve">A </w:t>
+      </w:r>
+      <w:proofErr w:type="spellStart"/>
+      <w:r>
+        <w:t>c</w:t>
+      </w:r>
+      <w:r>
+        <w:t>ryptography</w:t>
+      </w:r>
+      <w:proofErr w:type="spellEnd"/>
+      <w:r>
+        <w:t xml:space="preserve"> por detrás da bitcoin é baseado no algoritm</w:t>
       </w:r>
       <w:r>
         <w:t xml:space="preserve">o SHA-256 designado pela “US </w:t>
@@ -1881,12 +1933,34 @@
         <w:rPr>
           <w:lang w:val="pt-BR"/>
         </w:rPr>
-        <w:t>US National Security Agency</w:t>
-      </w:r>
+        <w:t xml:space="preserve">US </w:t>
+      </w:r>
+      <w:proofErr w:type="spellStart"/>
       <w:r>
         <w:rPr>
           <w:lang w:val="pt-BR"/>
         </w:rPr>
+        <w:t>National</w:t>
+      </w:r>
+      <w:proofErr w:type="spellEnd"/>
+      <w:r>
+        <w:rPr>
+          <w:lang w:val="pt-BR"/>
+        </w:rPr>
+        <w:t xml:space="preserve"> Security </w:t>
+      </w:r>
+      <w:proofErr w:type="spellStart"/>
+      <w:r>
+        <w:rPr>
+          <w:lang w:val="pt-BR"/>
+        </w:rPr>
+        <w:t>Agency</w:t>
+      </w:r>
+      <w:proofErr w:type="spellEnd"/>
+      <w:r>
+        <w:rPr>
+          <w:lang w:val="pt-BR"/>
+        </w:rPr>
         <w:t xml:space="preserve">. </w:t>
       </w:r>
       <w:r>
@@ -1905,7 +1979,35 @@
         <w:rPr>
           <w:lang w:val="pt-BR"/>
         </w:rPr>
-        <w:t xml:space="preserve">“private keys” do que </w:t>
+        <w:t>“</w:t>
+      </w:r>
+      <w:proofErr w:type="spellStart"/>
+      <w:r>
+        <w:rPr>
+          <w:lang w:val="pt-BR"/>
+        </w:rPr>
+        <w:t>private</w:t>
+      </w:r>
+      <w:proofErr w:type="spellEnd"/>
+      <w:r>
+        <w:rPr>
+          <w:lang w:val="pt-BR"/>
+        </w:rPr>
+        <w:t xml:space="preserve"> </w:t>
+      </w:r>
+      <w:proofErr w:type="spellStart"/>
+      <w:r>
+        <w:rPr>
+          <w:lang w:val="pt-BR"/>
+        </w:rPr>
+        <w:t>keys</w:t>
+      </w:r>
+      <w:proofErr w:type="spellEnd"/>
+      <w:r>
+        <w:rPr>
+          <w:lang w:val="pt-BR"/>
+        </w:rPr>
+        <w:t xml:space="preserve">” do que </w:t>
       </w:r>
       <w:r>
         <w:rPr>
@@ -2012,12 +2114,14 @@
       </w:pPr>
       <w:bookmarkStart w:id="5" w:name="_Toc117179744"/>
       <w:bookmarkStart w:id="6" w:name="_Toc119278950"/>
+      <w:proofErr w:type="spellStart"/>
       <w:r>
         <w:t>Dataset</w:t>
       </w:r>
-      <w:bookmarkEnd w:id="3"/>
+      <w:bookmarkEnd w:id="4"/>
       <w:bookmarkEnd w:id="5"/>
       <w:bookmarkEnd w:id="6"/>
+      <w:proofErr w:type="spellEnd"/>
     </w:p>
     <w:p>
       <w:pPr>
@@ -2033,7 +2137,15 @@
         <w:tab/>
       </w:r>
       <w:r>
-        <w:t>O Dataset e</w:t>
+        <w:t xml:space="preserve">O </w:t>
+      </w:r>
+      <w:proofErr w:type="spellStart"/>
+      <w:r>
+        <w:t>Dataset</w:t>
+      </w:r>
+      <w:proofErr w:type="spellEnd"/>
+      <w:r>
+        <w:t xml:space="preserve"> e</w:t>
       </w:r>
       <w:r>
         <w:t xml:space="preserve">scolhido foi </w:t>
@@ -2047,7 +2159,15 @@
         </w:r>
       </w:hyperlink>
       <w:r>
-        <w:t>, neste conjunto de dados os dados são gerados no intervalo de 1 minuto por uma API (Binance API*)</w:t>
+        <w:t>, neste conjunto de dados os dados são gerados no intervalo de 1 minuto por uma API (</w:t>
+      </w:r>
+      <w:proofErr w:type="spellStart"/>
+      <w:r>
+        <w:t>Binance</w:t>
+      </w:r>
+      <w:proofErr w:type="spellEnd"/>
+      <w:r>
+        <w:t xml:space="preserve"> API*)</w:t>
       </w:r>
       <w:r>
         <w:t xml:space="preserve"> entre 1 de </w:t>
@@ -2078,19 +2198,53 @@
         <w:t xml:space="preserve">Inclui </w:t>
       </w:r>
       <w:r>
-        <w:t>várias colunas que mostram a mudança real no preço da Bitcoin também mostra o preço Open, High,</w:t>
+        <w:t xml:space="preserve">várias colunas que mostram a mudança real no preço da Bitcoin também mostra o preço Open, </w:t>
+      </w:r>
+      <w:proofErr w:type="spellStart"/>
+      <w:r>
+        <w:t>High</w:t>
+      </w:r>
+      <w:proofErr w:type="spellEnd"/>
+      <w:r>
+        <w:t>,</w:t>
       </w:r>
       <w:r>
         <w:t xml:space="preserve"> </w:t>
       </w:r>
-      <w:r>
-        <w:t>Low,</w:t>
+      <w:proofErr w:type="spellStart"/>
+      <w:r>
+        <w:t>Low</w:t>
+      </w:r>
+      <w:proofErr w:type="spellEnd"/>
+      <w:r>
+        <w:t>,</w:t>
       </w:r>
       <w:r>
         <w:t xml:space="preserve"> </w:t>
       </w:r>
-      <w:r>
-        <w:t>Close da Bitcoin em minutos específicos. O Open Time e o Close Time no conjunto de dados estão em Unix Timestamp.</w:t>
+      <w:proofErr w:type="spellStart"/>
+      <w:r>
+        <w:t>Close</w:t>
+      </w:r>
+      <w:proofErr w:type="spellEnd"/>
+      <w:r>
+        <w:t xml:space="preserve"> da Bitcoin em minutos específicos. O Open Time e o </w:t>
+      </w:r>
+      <w:proofErr w:type="spellStart"/>
+      <w:r>
+        <w:t>Close</w:t>
+      </w:r>
+      <w:proofErr w:type="spellEnd"/>
+      <w:r>
+        <w:t xml:space="preserve"> Time no conjunto de dados estão em Unix </w:t>
+      </w:r>
+      <w:proofErr w:type="spellStart"/>
+      <w:r>
+        <w:t>Timestamp</w:t>
+      </w:r>
+      <w:proofErr w:type="spellEnd"/>
+      <w:r>
+        <w:t>.</w:t>
       </w:r>
     </w:p>
     <w:p>
@@ -2110,12 +2264,21 @@
           <w:bCs/>
         </w:rPr>
       </w:pPr>
+      <w:proofErr w:type="spellStart"/>
       <w:r>
         <w:rPr>
           <w:b/>
           <w:bCs/>
         </w:rPr>
-        <w:t>Features:</w:t>
+        <w:t>Features</w:t>
+      </w:r>
+      <w:proofErr w:type="spellEnd"/>
+      <w:r>
+        <w:rPr>
+          <w:b/>
+          <w:bCs/>
+        </w:rPr>
+        <w:t>:</w:t>
       </w:r>
     </w:p>
     <w:p>
@@ -2160,7 +2323,15 @@
         <w:t>– Preço de abertura num minuto específico</w:t>
       </w:r>
       <w:r>
-        <w:t xml:space="preserve"> (Open Price of particular minute)</w:t>
+        <w:t xml:space="preserve"> (Open Price </w:t>
+      </w:r>
+      <w:proofErr w:type="spellStart"/>
+      <w:r>
+        <w:t>of</w:t>
+      </w:r>
+      <w:proofErr w:type="spellEnd"/>
+      <w:r>
+        <w:t xml:space="preserve"> particular minute)</w:t>
       </w:r>
       <w:r>
         <w:t>;</w:t>
@@ -2187,7 +2358,23 @@
         <w:t>Preço alto num minuto específico</w:t>
       </w:r>
       <w:r>
-        <w:t xml:space="preserve"> (High Price of particular minute)</w:t>
+        <w:t xml:space="preserve"> (</w:t>
+      </w:r>
+      <w:proofErr w:type="spellStart"/>
+      <w:r>
+        <w:t>High</w:t>
+      </w:r>
+      <w:proofErr w:type="spellEnd"/>
+      <w:r>
+        <w:t xml:space="preserve"> Price </w:t>
+      </w:r>
+      <w:proofErr w:type="spellStart"/>
+      <w:r>
+        <w:t>of</w:t>
+      </w:r>
+      <w:proofErr w:type="spellEnd"/>
+      <w:r>
+        <w:t xml:space="preserve"> particular minute)</w:t>
       </w:r>
       <w:r>
         <w:t>;</w:t>
@@ -2214,7 +2401,23 @@
         <w:t>Preço baixo num minuto específico</w:t>
       </w:r>
       <w:r>
-        <w:t xml:space="preserve"> (Low Price of particular minute)</w:t>
+        <w:t xml:space="preserve"> (</w:t>
+      </w:r>
+      <w:proofErr w:type="spellStart"/>
+      <w:r>
+        <w:t>Low</w:t>
+      </w:r>
+      <w:proofErr w:type="spellEnd"/>
+      <w:r>
+        <w:t xml:space="preserve"> Price </w:t>
+      </w:r>
+      <w:proofErr w:type="spellStart"/>
+      <w:r>
+        <w:t>of</w:t>
+      </w:r>
+      <w:proofErr w:type="spellEnd"/>
+      <w:r>
+        <w:t xml:space="preserve"> particular minute)</w:t>
       </w:r>
       <w:r>
         <w:t>;</w:t>
@@ -2273,20 +2476,48 @@
         </w:rPr>
         <w:t xml:space="preserve"> (</w:t>
       </w:r>
+      <w:proofErr w:type="spellStart"/>
       <w:r>
         <w:rPr>
           <w:rFonts w:asciiTheme="minorHAnsi" w:hAnsiTheme="minorHAnsi" w:cstheme="minorHAnsi"/>
           <w:color w:val="000000" w:themeColor="text1"/>
           <w:shd w:val="clear" w:color="auto" w:fill="FFFFFF"/>
         </w:rPr>
-        <w:t>Close Price of particular minute</w:t>
-      </w:r>
+        <w:t>Close</w:t>
+      </w:r>
+      <w:proofErr w:type="spellEnd"/>
       <w:r>
         <w:rPr>
           <w:rFonts w:asciiTheme="minorHAnsi" w:hAnsiTheme="minorHAnsi" w:cstheme="minorHAnsi"/>
           <w:color w:val="000000" w:themeColor="text1"/>
           <w:shd w:val="clear" w:color="auto" w:fill="FFFFFF"/>
         </w:rPr>
+        <w:t xml:space="preserve"> Price </w:t>
+      </w:r>
+      <w:proofErr w:type="spellStart"/>
+      <w:r>
+        <w:rPr>
+          <w:rFonts w:asciiTheme="minorHAnsi" w:hAnsiTheme="minorHAnsi" w:cstheme="minorHAnsi"/>
+          <w:color w:val="000000" w:themeColor="text1"/>
+          <w:shd w:val="clear" w:color="auto" w:fill="FFFFFF"/>
+        </w:rPr>
+        <w:t>of</w:t>
+      </w:r>
+      <w:proofErr w:type="spellEnd"/>
+      <w:r>
+        <w:rPr>
+          <w:rFonts w:asciiTheme="minorHAnsi" w:hAnsiTheme="minorHAnsi" w:cstheme="minorHAnsi"/>
+          <w:color w:val="000000" w:themeColor="text1"/>
+          <w:shd w:val="clear" w:color="auto" w:fill="FFFFFF"/>
+        </w:rPr>
+        <w:t xml:space="preserve"> particular minute</w:t>
+      </w:r>
+      <w:r>
+        <w:rPr>
+          <w:rFonts w:asciiTheme="minorHAnsi" w:hAnsiTheme="minorHAnsi" w:cstheme="minorHAnsi"/>
+          <w:color w:val="000000" w:themeColor="text1"/>
+          <w:shd w:val="clear" w:color="auto" w:fill="FFFFFF"/>
+        </w:rPr>
         <w:t>);</w:t>
       </w:r>
     </w:p>
@@ -2317,7 +2548,15 @@
         <w:t xml:space="preserve"> (</w:t>
       </w:r>
       <w:r>
-        <w:t>Total volume of particular minute</w:t>
+        <w:t xml:space="preserve">Total volume </w:t>
+      </w:r>
+      <w:proofErr w:type="spellStart"/>
+      <w:r>
+        <w:t>of</w:t>
+      </w:r>
+      <w:proofErr w:type="spellEnd"/>
+      <w:r>
+        <w:t xml:space="preserve"> particular minute</w:t>
       </w:r>
       <w:r>
         <w:t>)</w:t>
@@ -2349,8 +2588,21 @@
       <w:r>
         <w:t xml:space="preserve"> (</w:t>
       </w:r>
-      <w:r>
-        <w:t>Quote asset volume</w:t>
+      <w:proofErr w:type="spellStart"/>
+      <w:r>
+        <w:t>Quote</w:t>
+      </w:r>
+      <w:proofErr w:type="spellEnd"/>
+      <w:r>
+        <w:t xml:space="preserve"> </w:t>
+      </w:r>
+      <w:proofErr w:type="spellStart"/>
+      <w:r>
+        <w:t>asset</w:t>
+      </w:r>
+      <w:proofErr w:type="spellEnd"/>
+      <w:r>
+        <w:t xml:space="preserve"> volume</w:t>
       </w:r>
       <w:r>
         <w:t>)</w:t>
@@ -2382,12 +2634,53 @@
       <w:r>
         <w:t xml:space="preserve"> (</w:t>
       </w:r>
+      <w:proofErr w:type="spellStart"/>
       <w:r>
         <w:rPr>
           <w:sz w:val="20"/>
           <w:szCs w:val="20"/>
         </w:rPr>
-        <w:t>Number of trades for particular minute</w:t>
+        <w:t>Number</w:t>
+      </w:r>
+      <w:proofErr w:type="spellEnd"/>
+      <w:r>
+        <w:rPr>
+          <w:sz w:val="20"/>
+          <w:szCs w:val="20"/>
+        </w:rPr>
+        <w:t xml:space="preserve"> </w:t>
+      </w:r>
+      <w:proofErr w:type="spellStart"/>
+      <w:r>
+        <w:rPr>
+          <w:sz w:val="20"/>
+          <w:szCs w:val="20"/>
+        </w:rPr>
+        <w:t>of</w:t>
+      </w:r>
+      <w:proofErr w:type="spellEnd"/>
+      <w:r>
+        <w:rPr>
+          <w:sz w:val="20"/>
+          <w:szCs w:val="20"/>
+        </w:rPr>
+        <w:t xml:space="preserve"> </w:t>
+      </w:r>
+      <w:proofErr w:type="spellStart"/>
+      <w:r>
+        <w:rPr>
+          <w:sz w:val="20"/>
+          <w:szCs w:val="20"/>
+        </w:rPr>
+        <w:t>trades</w:t>
+      </w:r>
+      <w:proofErr w:type="spellEnd"/>
+      <w:r>
+        <w:rPr>
+          <w:sz w:val="20"/>
+          <w:szCs w:val="20"/>
+        </w:rPr>
+        <w:t xml:space="preserve"> for particular minute</w:t>
       </w:r>
       <w:r>
         <w:t>)</w:t>
@@ -2427,8 +2720,29 @@
       <w:r>
         <w:t xml:space="preserve"> (</w:t>
       </w:r>
-      <w:r>
-        <w:t>Taker buy base asset volume</w:t>
+      <w:proofErr w:type="spellStart"/>
+      <w:r>
+        <w:t>Taker</w:t>
+      </w:r>
+      <w:proofErr w:type="spellEnd"/>
+      <w:r>
+        <w:t xml:space="preserve"> </w:t>
+      </w:r>
+      <w:proofErr w:type="spellStart"/>
+      <w:r>
+        <w:t>buy</w:t>
+      </w:r>
+      <w:proofErr w:type="spellEnd"/>
+      <w:r>
+        <w:t xml:space="preserve"> base </w:t>
+      </w:r>
+      <w:proofErr w:type="spellStart"/>
+      <w:r>
+        <w:t>asset</w:t>
+      </w:r>
+      <w:proofErr w:type="spellEnd"/>
+      <w:r>
+        <w:t xml:space="preserve"> volume</w:t>
       </w:r>
       <w:r>
         <w:t>)</w:t>
@@ -2459,8 +2773,37 @@
       <w:r>
         <w:t xml:space="preserve"> (</w:t>
       </w:r>
-      <w:r>
-        <w:t>Taker buy quote asset volume</w:t>
+      <w:proofErr w:type="spellStart"/>
+      <w:r>
+        <w:t>Taker</w:t>
+      </w:r>
+      <w:proofErr w:type="spellEnd"/>
+      <w:r>
+        <w:t xml:space="preserve"> </w:t>
+      </w:r>
+      <w:proofErr w:type="spellStart"/>
+      <w:r>
+        <w:t>buy</w:t>
+      </w:r>
+      <w:proofErr w:type="spellEnd"/>
+      <w:r>
+        <w:t xml:space="preserve"> </w:t>
+      </w:r>
+      <w:proofErr w:type="spellStart"/>
+      <w:r>
+        <w:t>quote</w:t>
+      </w:r>
+      <w:proofErr w:type="spellEnd"/>
+      <w:r>
+        <w:t xml:space="preserve"> </w:t>
+      </w:r>
+      <w:proofErr w:type="spellStart"/>
+      <w:r>
+        <w:t>asset</w:t>
+      </w:r>
+      <w:proofErr w:type="spellEnd"/>
+      <w:r>
+        <w:t xml:space="preserve"> volume</w:t>
       </w:r>
       <w:r>
         <w:t>)</w:t>
@@ -2546,56 +2889,182 @@
           <w:szCs w:val="14"/>
           <w:u w:val="single"/>
         </w:rPr>
-        <w:t xml:space="preserve">*A API da Binance é um método que permite conectar-se aos servidores da Binance via Python ou várias outras linguagens de programação. Mais especificamente, a Binance possui uma API RESTful que usa solicitações HTTP para enviar e </w:t>
-      </w:r>
+        <w:t xml:space="preserve">*A API da </w:t>
+      </w:r>
+      <w:proofErr w:type="spellStart"/>
       <w:r>
         <w:rPr>
           <w:sz w:val="14"/>
           <w:szCs w:val="14"/>
           <w:u w:val="single"/>
         </w:rPr>
-        <w:t>receber</w:t>
-      </w:r>
+        <w:t>Binance</w:t>
+      </w:r>
+      <w:proofErr w:type="spellEnd"/>
       <w:r>
         <w:rPr>
           <w:sz w:val="14"/>
           <w:szCs w:val="14"/>
           <w:u w:val="single"/>
         </w:rPr>
-        <w:t xml:space="preserve"> </w:t>
-      </w:r>
+        <w:t xml:space="preserve"> é um método que permite conectar-se aos servidores da </w:t>
+      </w:r>
+      <w:proofErr w:type="spellStart"/>
       <w:r>
         <w:rPr>
           <w:sz w:val="14"/>
           <w:szCs w:val="14"/>
           <w:u w:val="single"/>
         </w:rPr>
-        <w:t>dados. Além</w:t>
-      </w:r>
+        <w:t>Binance</w:t>
+      </w:r>
+      <w:proofErr w:type="spellEnd"/>
       <w:r>
         <w:rPr>
           <w:sz w:val="14"/>
           <w:szCs w:val="14"/>
           <w:u w:val="single"/>
         </w:rPr>
-        <w:t xml:space="preserve"> disso, há também um WebSocket disponível que permite o streaming de dados, como cotações de preços e atualizações de contas</w:t>
-      </w:r>
+        <w:t xml:space="preserve"> via </w:t>
+      </w:r>
+      <w:proofErr w:type="spellStart"/>
       <w:r>
         <w:rPr>
           <w:sz w:val="14"/>
           <w:szCs w:val="14"/>
           <w:u w:val="single"/>
         </w:rPr>
-        <w:t>.</w:t>
-      </w:r>
-    </w:p>
-    <w:p>
-      <w:pPr>
+        <w:t>Python</w:t>
+      </w:r>
+      <w:proofErr w:type="spellEnd"/>
+      <w:r>
         <w:rPr>
           <w:sz w:val="14"/>
           <w:szCs w:val="14"/>
           <w:u w:val="single"/>
         </w:rPr>
+        <w:t xml:space="preserve"> ou várias outras linguagens de programação. Mais especificamente, a </w:t>
+      </w:r>
+      <w:proofErr w:type="spellStart"/>
+      <w:r>
+        <w:rPr>
+          <w:sz w:val="14"/>
+          <w:szCs w:val="14"/>
+          <w:u w:val="single"/>
+        </w:rPr>
+        <w:t>Binance</w:t>
+      </w:r>
+      <w:proofErr w:type="spellEnd"/>
+      <w:r>
+        <w:rPr>
+          <w:sz w:val="14"/>
+          <w:szCs w:val="14"/>
+          <w:u w:val="single"/>
+        </w:rPr>
+        <w:t xml:space="preserve"> possui uma API </w:t>
+      </w:r>
+      <w:proofErr w:type="spellStart"/>
+      <w:r>
+        <w:rPr>
+          <w:sz w:val="14"/>
+          <w:szCs w:val="14"/>
+          <w:u w:val="single"/>
+        </w:rPr>
+        <w:t>RESTful</w:t>
+      </w:r>
+      <w:proofErr w:type="spellEnd"/>
+      <w:r>
+        <w:rPr>
+          <w:sz w:val="14"/>
+          <w:szCs w:val="14"/>
+          <w:u w:val="single"/>
+        </w:rPr>
+        <w:t xml:space="preserve"> que usa solicitações HTTP para enviar e </w:t>
+      </w:r>
+      <w:r>
+        <w:rPr>
+          <w:sz w:val="14"/>
+          <w:szCs w:val="14"/>
+          <w:u w:val="single"/>
+        </w:rPr>
+        <w:t>receber</w:t>
+      </w:r>
+      <w:r>
+        <w:rPr>
+          <w:sz w:val="14"/>
+          <w:szCs w:val="14"/>
+          <w:u w:val="single"/>
+        </w:rPr>
+        <w:t xml:space="preserve"> </w:t>
+      </w:r>
+      <w:r>
+        <w:rPr>
+          <w:sz w:val="14"/>
+          <w:szCs w:val="14"/>
+          <w:u w:val="single"/>
+        </w:rPr>
+        <w:t>dados. Além</w:t>
+      </w:r>
+      <w:r>
+        <w:rPr>
+          <w:sz w:val="14"/>
+          <w:szCs w:val="14"/>
+          <w:u w:val="single"/>
+        </w:rPr>
+        <w:t xml:space="preserve"> disso, há também um </w:t>
+      </w:r>
+      <w:proofErr w:type="spellStart"/>
+      <w:r>
+        <w:rPr>
+          <w:sz w:val="14"/>
+          <w:szCs w:val="14"/>
+          <w:u w:val="single"/>
+        </w:rPr>
+        <w:t>WebSocket</w:t>
+      </w:r>
+      <w:proofErr w:type="spellEnd"/>
+      <w:r>
+        <w:rPr>
+          <w:sz w:val="14"/>
+          <w:szCs w:val="14"/>
+          <w:u w:val="single"/>
+        </w:rPr>
+        <w:t xml:space="preserve"> disponível que permite o </w:t>
+      </w:r>
+      <w:proofErr w:type="spellStart"/>
+      <w:r>
+        <w:rPr>
+          <w:sz w:val="14"/>
+          <w:szCs w:val="14"/>
+          <w:u w:val="single"/>
+        </w:rPr>
+        <w:t>streaming</w:t>
+      </w:r>
+      <w:proofErr w:type="spellEnd"/>
+      <w:r>
+        <w:rPr>
+          <w:sz w:val="14"/>
+          <w:szCs w:val="14"/>
+          <w:u w:val="single"/>
+        </w:rPr>
+        <w:t xml:space="preserve"> de dados, como cotações de preços e atualizações de contas</w:t>
+      </w:r>
+      <w:r>
+        <w:rPr>
+          <w:sz w:val="14"/>
+          <w:szCs w:val="14"/>
+          <w:u w:val="single"/>
+        </w:rPr>
+        <w:t>.</w:t>
+      </w:r>
+    </w:p>
+    <w:p>
+      <w:pPr>
+        <w:rPr>
+          <w:sz w:val="14"/>
+          <w:szCs w:val="14"/>
+          <w:u w:val="single"/>
+        </w:rPr>
       </w:pPr>
     </w:p>
     <w:p>
@@ -2633,7 +3102,23 @@
         <w:t>:</w:t>
       </w:r>
       <w:r>
-        <w:t xml:space="preserve"> Elon Musk e outros influenciadores)</w:t>
+        <w:t xml:space="preserve"> </w:t>
+      </w:r>
+      <w:proofErr w:type="spellStart"/>
+      <w:r>
+        <w:t>Elon</w:t>
+      </w:r>
+      <w:proofErr w:type="spellEnd"/>
+      <w:r>
+        <w:t xml:space="preserve"> </w:t>
+      </w:r>
+      <w:proofErr w:type="spellStart"/>
+      <w:r>
+        <w:t>Musk</w:t>
+      </w:r>
+      <w:proofErr w:type="spellEnd"/>
+      <w:r>
+        <w:t xml:space="preserve"> e outros influenciadores)</w:t>
       </w:r>
       <w:r>
         <w:t>, no entanto o nosso objetivo é ficar o mais próximo possível</w:t>
@@ -2808,7 +3293,15 @@
         </w:numPr>
       </w:pPr>
       <w:r>
-        <w:t>RMSE (Raíz quadrada do erro médio)</w:t>
+        <w:t>RMSE (</w:t>
+      </w:r>
+      <w:proofErr w:type="spellStart"/>
+      <w:r>
+        <w:t>Raíz</w:t>
+      </w:r>
+      <w:proofErr w:type="spellEnd"/>
+      <w:r>
+        <w:t xml:space="preserve"> quadrada do erro médio)</w:t>
       </w:r>
     </w:p>
     <w:p>
@@ -2819,8 +3312,13 @@
           <w:numId w:val="7"/>
         </w:numPr>
       </w:pPr>
-      <w:r>
-        <w:t>Rsquared (Coeficiente de determinação)</w:t>
+      <w:proofErr w:type="spellStart"/>
+      <w:r>
+        <w:t>Rsquared</w:t>
+      </w:r>
+      <w:proofErr w:type="spellEnd"/>
+      <w:r>
+        <w:t xml:space="preserve"> (Coeficiente de determinação)</w:t>
       </w:r>
     </w:p>
     <w:p>
@@ -2876,11 +3374,13 @@
         <w:pStyle w:val="Ttulo1"/>
       </w:pPr>
       <w:bookmarkStart w:id="10" w:name="_Toc119278954"/>
+      <w:proofErr w:type="spellStart"/>
       <w:r>
         <w:lastRenderedPageBreak/>
         <w:t>Network´s</w:t>
       </w:r>
       <w:bookmarkEnd w:id="10"/>
+      <w:proofErr w:type="spellEnd"/>
     </w:p>
     <w:p>
       <w:pPr>
@@ -2992,8 +3492,13 @@
           <w:numId w:val="6"/>
         </w:numPr>
       </w:pPr>
-      <w:r>
-        <w:t>Learning rate - 3e-4</w:t>
+      <w:proofErr w:type="spellStart"/>
+      <w:r>
+        <w:t>Learning</w:t>
+      </w:r>
+      <w:proofErr w:type="spellEnd"/>
+      <w:r>
+        <w:t xml:space="preserve"> rate - 3e-4</w:t>
       </w:r>
     </w:p>
     <w:p>
@@ -3109,8 +3614,13 @@
           <w:numId w:val="9"/>
         </w:numPr>
       </w:pPr>
-      <w:r>
-        <w:t>Learning rate - 3e-4</w:t>
+      <w:proofErr w:type="spellStart"/>
+      <w:r>
+        <w:t>Learning</w:t>
+      </w:r>
+      <w:proofErr w:type="spellEnd"/>
+      <w:r>
+        <w:t xml:space="preserve"> rate - 3e-4</w:t>
       </w:r>
     </w:p>
     <w:p>
@@ -3226,8 +3736,13 @@
           <w:numId w:val="10"/>
         </w:numPr>
       </w:pPr>
-      <w:r>
-        <w:t>Learning rate - 3e-4</w:t>
+      <w:proofErr w:type="spellStart"/>
+      <w:r>
+        <w:t>Learning</w:t>
+      </w:r>
+      <w:proofErr w:type="spellEnd"/>
+      <w:r>
+        <w:t xml:space="preserve"> rate - 3e-4</w:t>
       </w:r>
     </w:p>
     <w:p>
@@ -3289,8 +3804,13 @@
         </w:numPr>
       </w:pPr>
       <w:r>
-        <w:t>Função de Treino - RSquared</w:t>
-      </w:r>
+        <w:t xml:space="preserve">Função de Treino - </w:t>
+      </w:r>
+      <w:proofErr w:type="spellStart"/>
+      <w:r>
+        <w:t>RSquared</w:t>
+      </w:r>
+      <w:proofErr w:type="spellEnd"/>
     </w:p>
     <w:p>
       <w:pPr>
@@ -3342,8 +3862,13 @@
           <w:numId w:val="11"/>
         </w:numPr>
       </w:pPr>
-      <w:r>
-        <w:t>Learning rate - 3e-4</w:t>
+      <w:proofErr w:type="spellStart"/>
+      <w:r>
+        <w:t>Learning</w:t>
+      </w:r>
+      <w:proofErr w:type="spellEnd"/>
+      <w:r>
+        <w:t xml:space="preserve"> rate - 3e-4</w:t>
       </w:r>
     </w:p>
     <w:p>
@@ -3382,47 +3907,316 @@
     </w:p>
     <w:p>
       <w:r>
-        <w:t>A melhor rede obtida na primeira fase, alterando apenas as funções de</w:t>
+        <w:t>A melhor rede obtida na primeira fase, alterando apenas as funções de treino foi a rede network MSE 2Lay 256 Linear 8 94e 05.tar (Rede MSE) cujo a função de treino foi a MSE (Erro &amp; quadrado &amp; médio).</w:t>
+      </w:r>
+    </w:p>
+    <w:p>
+      <w:r>
+        <w:t>Foram criadas 3 redes cujo a função de treino é a função MSE pois foi a função que obtivemos melhor resultados, nestas novas 3 redes irão variar vários parâmetros tais como a função de ativação, número de neurónios e número de camadas.</w:t>
+      </w:r>
+    </w:p>
+    <w:p>
+      <w:pPr>
+        <w:rPr>
+          <w:u w:val="single"/>
+        </w:rPr>
+      </w:pPr>
+    </w:p>
+    <w:p>
+      <w:pPr>
+        <w:pStyle w:val="Ttulo1"/>
+      </w:pPr>
+    </w:p>
+    <w:p>
+      <w:pPr>
+        <w:pStyle w:val="Ttulo1"/>
+      </w:pPr>
+    </w:p>
+    <w:p>
+      <w:pPr>
+        <w:pStyle w:val="PargrafodaLista"/>
+        <w:numPr>
+          <w:ilvl w:val="0"/>
+          <w:numId w:val="12"/>
+        </w:numPr>
+        <w:rPr>
+          <w:sz w:val="26"/>
+          <w:szCs w:val="26"/>
+        </w:rPr>
+      </w:pPr>
+      <w:r>
+        <w:rPr>
+          <w:sz w:val="26"/>
+          <w:szCs w:val="26"/>
+        </w:rPr>
+        <w:t xml:space="preserve">Diferença nas funções de </w:t>
+      </w:r>
+      <w:r>
+        <w:rPr>
+          <w:sz w:val="26"/>
+          <w:szCs w:val="26"/>
+        </w:rPr>
+        <w:t>ativação (</w:t>
+      </w:r>
+      <w:r>
+        <w:rPr>
+          <w:sz w:val="26"/>
+          <w:szCs w:val="26"/>
+        </w:rPr>
+        <w:t>métricas de avaliação</w:t>
+      </w:r>
+    </w:p>
+    <w:p/>
+    <w:p>
+      <w:pPr>
+        <w:ind w:left="720"/>
+      </w:pPr>
+      <w:r>
+        <w:t>MSE é uma função diferenciável que facilita a execução de operações matemáticas em comparação com uma função não diferenciável como MAE. Portanto, em muitos modelos, o RMSE é usado como métrica padrão</w:t>
       </w:r>
       <w:r>
         <w:t xml:space="preserve"> </w:t>
       </w:r>
       <w:r>
-        <w:t xml:space="preserve">treino foi a rede network MSE 2Lay 256 Linear 8 94e 05.tar (Rede MSE) cujo </w:t>
+        <w:t>para calcular a Função de Perda, apesar de ser mais difícil de interpretar do que o MAE.</w:t>
+      </w:r>
+    </w:p>
+    <w:p/>
+    <w:p>
+      <w:pPr>
+        <w:ind w:left="720"/>
+      </w:pPr>
+      <w:r>
+        <w:t xml:space="preserve">O menor valor de MAE, MSE e RMSE implica em maior precisão de um modelo de regressão. No entanto, um valor mais alto de </w:t>
+      </w:r>
+      <w:proofErr w:type="spellStart"/>
+      <w:r>
+        <w:t>RSquared</w:t>
+      </w:r>
+      <w:proofErr w:type="spellEnd"/>
+      <w:r>
+        <w:t xml:space="preserve"> é considerado desejável</w:t>
+      </w:r>
+      <w:r>
+        <w:t xml:space="preserve">. </w:t>
+      </w:r>
+      <w:r>
+        <w:t xml:space="preserve">Para comparar a precisão entre diferentes modelos de regressão linear, RMSE é uma escolha melhor do que R </w:t>
+      </w:r>
+      <w:proofErr w:type="spellStart"/>
+      <w:r>
+        <w:t>Squared</w:t>
+      </w:r>
+      <w:proofErr w:type="spellEnd"/>
+      <w:r>
+        <w:t>.</w:t>
+      </w:r>
+    </w:p>
+    <w:p/>
+    <w:p>
+      <w:pPr>
+        <w:pStyle w:val="PargrafodaLista"/>
+        <w:numPr>
+          <w:ilvl w:val="0"/>
+          <w:numId w:val="12"/>
+        </w:numPr>
+        <w:rPr>
+          <w:sz w:val="26"/>
+          <w:szCs w:val="26"/>
+        </w:rPr>
+      </w:pPr>
+      <w:r>
+        <w:rPr>
+          <w:sz w:val="26"/>
+          <w:szCs w:val="26"/>
+        </w:rPr>
+        <w:t>Diferença nas funções de ativação</w:t>
+      </w:r>
+    </w:p>
+    <w:p/>
+    <w:p>
+      <w:pPr>
+        <w:ind w:left="720"/>
+      </w:pPr>
+      <w:r>
+        <w:t xml:space="preserve">Como podemos visualizar nos resultados acima, </w:t>
       </w:r>
       <w:r>
         <w:t>a função</w:t>
       </w:r>
       <w:r>
-        <w:t xml:space="preserve"> de treino foi a MSE (Erro &amp; quadrado &amp; médio).</w:t>
-      </w:r>
-    </w:p>
-    <w:p>
-      <w:r>
-        <w:t xml:space="preserve">Foram </w:t>
-      </w:r>
-      <w:r>
-        <w:t>criadas</w:t>
-      </w:r>
-      <w:r>
-        <w:t xml:space="preserve"> 3 redes cujo a função de treino é a função MSE pois foi</w:t>
-      </w:r>
-      <w:r>
         <w:t xml:space="preserve"> </w:t>
       </w:r>
-      <w:r>
-        <w:t>a função que obtivemos melhor resultados, nestas novas 3 redes irão variar vários parâmetros</w:t>
+      <w:proofErr w:type="spellStart"/>
+      <w:r>
+        <w:t>Tanh</w:t>
+      </w:r>
+      <w:proofErr w:type="spellEnd"/>
+      <w:r>
+        <w:t xml:space="preserve"> continua</w:t>
       </w:r>
       <w:r>
         <w:t xml:space="preserve"> </w:t>
       </w:r>
       <w:r>
-        <w:t>tais como a função de ativação, número de neurónios e número de camadas.</w:t>
+        <w:t>a ter a melhor performance, isto tudo tem haver da maneira como foram</w:t>
+      </w:r>
+      <w:r>
+        <w:t xml:space="preserve"> </w:t>
+      </w:r>
+      <w:r>
+        <w:t>normalizados os dados.</w:t>
+      </w:r>
+    </w:p>
+    <w:p>
+      <w:pPr>
+        <w:ind w:left="360"/>
+      </w:pPr>
+    </w:p>
+    <w:p>
+      <w:pPr>
+        <w:ind w:left="720"/>
+      </w:pPr>
+      <w:r>
+        <w:t xml:space="preserve">Os nossos dados estão normalizados entre -1 e 1, sendo que a </w:t>
+      </w:r>
+      <w:proofErr w:type="spellStart"/>
+      <w:r>
+        <w:t>Softmax</w:t>
+      </w:r>
+      <w:proofErr w:type="spellEnd"/>
+      <w:r>
+        <w:t xml:space="preserve"> e a </w:t>
+      </w:r>
+      <w:proofErr w:type="spellStart"/>
+      <w:r>
+        <w:t>Sigmoid</w:t>
+      </w:r>
+      <w:proofErr w:type="spellEnd"/>
+      <w:r>
+        <w:t xml:space="preserve"> </w:t>
+      </w:r>
+      <w:r>
+        <w:t>limitam o output entre 0 e 1, o que não ajuda para a performance.</w:t>
+      </w:r>
+      <w:r>
+        <w:t xml:space="preserve"> </w:t>
+      </w:r>
+      <w:r>
+        <w:t xml:space="preserve">Para </w:t>
+      </w:r>
+      <w:proofErr w:type="spellStart"/>
+      <w:r>
+        <w:t>RReLU</w:t>
+      </w:r>
+      <w:proofErr w:type="spellEnd"/>
+      <w:r>
+        <w:t xml:space="preserve"> aplica a função de unidade de revestimento retificado com vazamento aleatório, elemento a elemento,</w:t>
+      </w:r>
+    </w:p>
+    <w:p>
+      <w:pPr>
+        <w:ind w:left="720"/>
+      </w:pPr>
+      <w:r>
+        <w:t xml:space="preserve">podendo obter melhor resultados se o seu </w:t>
+      </w:r>
+      <w:proofErr w:type="spellStart"/>
+      <w:r>
+        <w:t>lower</w:t>
+      </w:r>
+      <w:proofErr w:type="spellEnd"/>
+      <w:r>
+        <w:t xml:space="preserve"> e </w:t>
+      </w:r>
+      <w:proofErr w:type="spellStart"/>
+      <w:r>
+        <w:t>upperbound</w:t>
+      </w:r>
+      <w:proofErr w:type="spellEnd"/>
+      <w:r>
+        <w:t xml:space="preserve"> </w:t>
+      </w:r>
+      <w:r>
+        <w:t>foram bem definidos.</w:t>
       </w:r>
     </w:p>
     <w:p/>
     <w:p>
       <w:pPr>
+        <w:pStyle w:val="PargrafodaLista"/>
+        <w:numPr>
+          <w:ilvl w:val="0"/>
+          <w:numId w:val="12"/>
+        </w:numPr>
+        <w:rPr>
+          <w:sz w:val="26"/>
+          <w:szCs w:val="26"/>
+        </w:rPr>
+      </w:pPr>
+      <w:r>
+        <w:rPr>
+          <w:sz w:val="26"/>
+          <w:szCs w:val="26"/>
+        </w:rPr>
+        <w:t>Diferença nas configurações da rede</w:t>
+      </w:r>
+    </w:p>
+    <w:p/>
+    <w:p>
+      <w:pPr>
+        <w:ind w:left="720"/>
+      </w:pPr>
+      <w:r>
+        <w:t>Sendo um modelo linear, precisamos apenas de uma camada para</w:t>
+      </w:r>
+      <w:r>
+        <w:t xml:space="preserve"> </w:t>
+      </w:r>
+      <w:r>
+        <w:t>rede, sendo que o aumento de camadas não afeta a performance da rede</w:t>
+      </w:r>
+      <w:r>
+        <w:t xml:space="preserve"> </w:t>
+      </w:r>
+      <w:r>
+        <w:t>que é o que acontece nos nossos testes.</w:t>
+      </w:r>
+    </w:p>
+    <w:p>
+      <w:pPr>
+        <w:ind w:left="720"/>
+      </w:pPr>
+      <w:r>
+        <w:t xml:space="preserve">Enquanto que na </w:t>
+      </w:r>
+      <w:r>
+        <w:t>diminuição</w:t>
+      </w:r>
+      <w:r>
+        <w:t xml:space="preserve"> da quantidade de neurónios podemos </w:t>
+      </w:r>
+      <w:r>
+        <w:t>ver que</w:t>
+      </w:r>
+      <w:r>
+        <w:t xml:space="preserve"> a nossa performance da rede piora, pois que quantos mais neurónios</w:t>
+      </w:r>
+      <w:r>
+        <w:t xml:space="preserve"> </w:t>
+      </w:r>
+      <w:r>
+        <w:t>para a nossa rede melhor ela será ao custo de um aumento do tempo</w:t>
+      </w:r>
+      <w:r>
+        <w:t xml:space="preserve"> </w:t>
+      </w:r>
+      <w:r>
+        <w:t>de treino.</w:t>
+      </w:r>
+    </w:p>
+    <w:p>
+      <w:pPr>
         <w:pStyle w:val="Ttulo1"/>
       </w:pPr>
     </w:p>
@@ -3465,6 +4259,11 @@
       <w:pPr>
         <w:pStyle w:val="Ttulo1"/>
       </w:pPr>
+      <w:bookmarkStart w:id="12" w:name="_Toc119278956"/>
+      <w:r>
+        <w:t>Conclusões</w:t>
+      </w:r>
+      <w:bookmarkEnd w:id="12"/>
     </w:p>
     <w:p>
       <w:pPr>
@@ -3473,31 +4272,60 @@
     </w:p>
     <w:p>
       <w:pPr>
-        <w:pStyle w:val="Ttulo1"/>
-      </w:pPr>
-    </w:p>
-    <w:p>
-      <w:pPr>
-        <w:pStyle w:val="Ttulo1"/>
-      </w:pPr>
-    </w:p>
-    <w:p>
-      <w:pPr>
-        <w:pStyle w:val="Ttulo1"/>
-      </w:pPr>
-    </w:p>
-    <w:p>
-      <w:pPr>
-        <w:pStyle w:val="Ttulo1"/>
-        <w:rPr>
-          <w:u w:val="single"/>
-        </w:rPr>
-      </w:pPr>
-      <w:bookmarkStart w:id="12" w:name="_Toc119278956"/>
-      <w:r>
-        <w:t>Conclusões</w:t>
-      </w:r>
-      <w:bookmarkEnd w:id="12"/>
+        <w:rPr>
+          <w:lang/>
+        </w:rPr>
+      </w:pPr>
+      <w:r>
+        <w:rPr>
+          <w:lang/>
+        </w:rPr>
+        <w:t>Podemos concluir que para este caso a melhor métrica de avaliaçãoé a MSE com a função de ativação adequada para a maneira como foramnormalizados os dados.</w:t>
+      </w:r>
+      <w:r>
+        <w:t xml:space="preserve"> </w:t>
+      </w:r>
+      <w:r>
+        <w:rPr>
+          <w:lang/>
+        </w:rPr>
+        <w:t>Ao testar com valores esta rede dá valores favoráveis, que infelizmentenão podem ser levados para uso de ganhos financeiros no mercadoda criptomoeda devido ao facto que a nossa rede não tem dadospara prever fatores externos que possam causar por exemploum crash no mercado.</w:t>
+      </w:r>
+      <w:r>
+        <w:t xml:space="preserve"> </w:t>
+      </w:r>
+      <w:r>
+        <w:rPr>
+          <w:lang/>
+        </w:rPr>
+        <w:t xml:space="preserve">Combinamos o interesse ao tópico das criptomoedas hoje em dia, </w:t>
+      </w:r>
+    </w:p>
+    <w:p>
+      <w:pPr>
+        <w:rPr>
+          <w:lang/>
+        </w:rPr>
+      </w:pPr>
+      <w:r>
+        <w:rPr>
+          <w:lang/>
+        </w:rPr>
+        <w:t xml:space="preserve">para aprofundar o nossa compreenção no tópico de criar redes </w:t>
+      </w:r>
+    </w:p>
+    <w:p>
+      <w:pPr>
+        <w:rPr>
+          <w:lang/>
+        </w:rPr>
+      </w:pPr>
+      <w:r>
+        <w:rPr>
+          <w:lang/>
+        </w:rPr>
+        <w:t>neuronais para previsão de valores de um modelo de regressão.</w:t>
+      </w:r>
     </w:p>
     <w:sectPr>
       <w:footerReference w:type="default" r:id="rId9"/>
@@ -3716,6 +4544,119 @@
 <file path=word/numbering.xml><?xml version="1.0" encoding="utf-8"?>
 <w:numbering xmlns:wpc="http://schemas.microsoft.com/office/word/2010/wordprocessingCanvas" xmlns:cx="http://schemas.microsoft.com/office/drawing/2014/chartex" xmlns:cx1="http://schemas.microsoft.com/office/drawing/2015/9/8/chartex" xmlns:cx2="http://schemas.microsoft.com/office/drawing/2015/10/21/chartex" xmlns:cx3="http://schemas.microsoft.com/office/drawing/2016/5/9/chartex" xmlns:cx4="http://schemas.microsoft.com/office/drawing/2016/5/10/chartex" xmlns:cx5="http://schemas.microsoft.com/office/drawing/2016/5/11/chartex" xmlns:cx6="http://schemas.microsoft.com/office/drawing/2016/5/12/chartex" xmlns:cx7="http://schemas.microsoft.com/office/drawing/2016/5/13/chartex" xmlns:cx8="http://schemas.microsoft.com/office/drawing/2016/5/14/chartex" xmlns:mc="http://schemas.openxmlformats.org/markup-compatibility/2006" xmlns:aink="http://schemas.microsoft.com/office/drawing/2016/ink" xmlns:am3d="http://schemas.microsoft.com/office/drawing/2017/model3d" xmlns:o="urn:schemas-microsoft-com:office:office" xmlns:oel="http://schemas.microsoft.com/office/2019/extlst" xmlns:r="http://schemas.openxmlformats.org/officeDocument/2006/relationships" xmlns:m="http://schemas.openxmlformats.org/officeDocument/2006/math" xmlns:v="urn:schemas-microsoft-com:vml" xmlns:wp14="http://schemas.microsoft.com/office/word/2010/wordprocessingDrawing" xmlns:wp="http://schemas.openxmlformats.org/drawingml/2006/wordprocessingDrawing" xmlns:w10="urn:schemas-microsoft-com:office:word" xmlns:w="http://schemas.openxmlformats.org/wordprocessingml/2006/main" xmlns:w14="http://schemas.microsoft.com/office/word/2010/wordml" xmlns:w15="http://schemas.microsoft.com/office/word/2012/wordml" xmlns:w16cex="http://schemas.microsoft.com/office/word/2018/wordml/cex" xmlns:w16cid="http://schemas.microsoft.com/office/word/2016/wordml/cid" xmlns:w16="http://schemas.microsoft.com/office/word/2018/wordml" xmlns:w16sdtdh="http://schemas.microsoft.com/office/word/2020/wordml/sdtdatahash" xmlns:w16se="http://schemas.microsoft.com/office/word/2015/wordml/symex" xmlns:wpg="http://schemas.microsoft.com/office/word/2010/wordprocessingGroup" xmlns:wpi="http://schemas.microsoft.com/office/word/2010/wordprocessingInk" xmlns:wne="http://schemas.microsoft.com/office/word/2006/wordml" xmlns:wps="http://schemas.microsoft.com/office/word/2010/wordprocessingShape" mc:Ignorable="w14 w15 w16se w16cid w16 w16cex w16sdtdh wp14">
   <w:abstractNum w:abstractNumId="0" w15:restartNumberingAfterBreak="0">
+    <w:nsid w:val="066343D0"/>
+    <w:multiLevelType w:val="hybridMultilevel"/>
+    <w:tmpl w:val="5FA00966"/>
+    <w:lvl w:ilvl="0" w:tplc="10000001">
+      <w:start w:val="1"/>
+      <w:numFmt w:val="bullet"/>
+      <w:lvlText w:val=""/>
+      <w:lvlJc w:val="left"/>
+      <w:pPr>
+        <w:ind w:left="720" w:hanging="360"/>
+      </w:pPr>
+      <w:rPr>
+        <w:rFonts w:ascii="Symbol" w:hAnsi="Symbol" w:hint="default"/>
+      </w:rPr>
+    </w:lvl>
+    <w:lvl w:ilvl="1" w:tplc="10000003" w:tentative="1">
+      <w:start w:val="1"/>
+      <w:numFmt w:val="bullet"/>
+      <w:lvlText w:val="o"/>
+      <w:lvlJc w:val="left"/>
+      <w:pPr>
+        <w:ind w:left="1440" w:hanging="360"/>
+      </w:pPr>
+      <w:rPr>
+        <w:rFonts w:ascii="Courier New" w:hAnsi="Courier New" w:cs="Courier New" w:hint="default"/>
+      </w:rPr>
+    </w:lvl>
+    <w:lvl w:ilvl="2" w:tplc="10000005" w:tentative="1">
+      <w:start w:val="1"/>
+      <w:numFmt w:val="bullet"/>
+      <w:lvlText w:val=""/>
+      <w:lvlJc w:val="left"/>
+      <w:pPr>
+        <w:ind w:left="2160" w:hanging="360"/>
+      </w:pPr>
+      <w:rPr>
+        <w:rFonts w:ascii="Wingdings" w:hAnsi="Wingdings" w:hint="default"/>
+      </w:rPr>
+    </w:lvl>
+    <w:lvl w:ilvl="3" w:tplc="10000001" w:tentative="1">
+      <w:start w:val="1"/>
+      <w:numFmt w:val="bullet"/>
+      <w:lvlText w:val=""/>
+      <w:lvlJc w:val="left"/>
+      <w:pPr>
+        <w:ind w:left="2880" w:hanging="360"/>
+      </w:pPr>
+      <w:rPr>
+        <w:rFonts w:ascii="Symbol" w:hAnsi="Symbol" w:hint="default"/>
+      </w:rPr>
+    </w:lvl>
+    <w:lvl w:ilvl="4" w:tplc="10000003" w:tentative="1">
+      <w:start w:val="1"/>
+      <w:numFmt w:val="bullet"/>
+      <w:lvlText w:val="o"/>
+      <w:lvlJc w:val="left"/>
+      <w:pPr>
+        <w:ind w:left="3600" w:hanging="360"/>
+      </w:pPr>
+      <w:rPr>
+        <w:rFonts w:ascii="Courier New" w:hAnsi="Courier New" w:cs="Courier New" w:hint="default"/>
+      </w:rPr>
+    </w:lvl>
+    <w:lvl w:ilvl="5" w:tplc="10000005" w:tentative="1">
+      <w:start w:val="1"/>
+      <w:numFmt w:val="bullet"/>
+      <w:lvlText w:val=""/>
+      <w:lvlJc w:val="left"/>
+      <w:pPr>
+        <w:ind w:left="4320" w:hanging="360"/>
+      </w:pPr>
+      <w:rPr>
+        <w:rFonts w:ascii="Wingdings" w:hAnsi="Wingdings" w:hint="default"/>
+      </w:rPr>
+    </w:lvl>
+    <w:lvl w:ilvl="6" w:tplc="10000001" w:tentative="1">
+      <w:start w:val="1"/>
+      <w:numFmt w:val="bullet"/>
+      <w:lvlText w:val=""/>
+      <w:lvlJc w:val="left"/>
+      <w:pPr>
+        <w:ind w:left="5040" w:hanging="360"/>
+      </w:pPr>
+      <w:rPr>
+        <w:rFonts w:ascii="Symbol" w:hAnsi="Symbol" w:hint="default"/>
+      </w:rPr>
+    </w:lvl>
+    <w:lvl w:ilvl="7" w:tplc="10000003" w:tentative="1">
+      <w:start w:val="1"/>
+      <w:numFmt w:val="bullet"/>
+      <w:lvlText w:val="o"/>
+      <w:lvlJc w:val="left"/>
+      <w:pPr>
+        <w:ind w:left="5760" w:hanging="360"/>
+      </w:pPr>
+      <w:rPr>
+        <w:rFonts w:ascii="Courier New" w:hAnsi="Courier New" w:cs="Courier New" w:hint="default"/>
+      </w:rPr>
+    </w:lvl>
+    <w:lvl w:ilvl="8" w:tplc="10000005" w:tentative="1">
+      <w:start w:val="1"/>
+      <w:numFmt w:val="bullet"/>
+      <w:lvlText w:val=""/>
+      <w:lvlJc w:val="left"/>
+      <w:pPr>
+        <w:ind w:left="6480" w:hanging="360"/>
+      </w:pPr>
+      <w:rPr>
+        <w:rFonts w:ascii="Wingdings" w:hAnsi="Wingdings" w:hint="default"/>
+      </w:rPr>
+    </w:lvl>
+  </w:abstractNum>
+  <w:abstractNum w:abstractNumId="1" w15:restartNumberingAfterBreak="0">
     <w:nsid w:val="06EB0417"/>
     <w:multiLevelType w:val="multilevel"/>
     <w:tmpl w:val="368044FE"/>
@@ -3838,7 +4779,7 @@
       </w:rPr>
     </w:lvl>
   </w:abstractNum>
-  <w:abstractNum w:abstractNumId="1" w15:restartNumberingAfterBreak="0">
+  <w:abstractNum w:abstractNumId="2" w15:restartNumberingAfterBreak="0">
     <w:nsid w:val="1920069A"/>
     <w:multiLevelType w:val="hybridMultilevel"/>
     <w:tmpl w:val="C6EE2204"/>
@@ -3951,7 +4892,7 @@
       </w:rPr>
     </w:lvl>
   </w:abstractNum>
-  <w:abstractNum w:abstractNumId="2" w15:restartNumberingAfterBreak="0">
+  <w:abstractNum w:abstractNumId="3" w15:restartNumberingAfterBreak="0">
     <w:nsid w:val="1B1532B5"/>
     <w:multiLevelType w:val="hybridMultilevel"/>
     <w:tmpl w:val="3B7A1F16"/>
@@ -4037,7 +4978,7 @@
       </w:pPr>
     </w:lvl>
   </w:abstractNum>
-  <w:abstractNum w:abstractNumId="3" w15:restartNumberingAfterBreak="0">
+  <w:abstractNum w:abstractNumId="4" w15:restartNumberingAfterBreak="0">
     <w:nsid w:val="2BD70E3B"/>
     <w:multiLevelType w:val="multilevel"/>
     <w:tmpl w:val="27543B3E"/>
@@ -4162,7 +5103,7 @@
       </w:rPr>
     </w:lvl>
   </w:abstractNum>
-  <w:abstractNum w:abstractNumId="4" w15:restartNumberingAfterBreak="0">
+  <w:abstractNum w:abstractNumId="5" w15:restartNumberingAfterBreak="0">
     <w:nsid w:val="2D5E3AE4"/>
     <w:multiLevelType w:val="hybridMultilevel"/>
     <w:tmpl w:val="D81670EC"/>
@@ -4275,7 +5216,7 @@
       </w:rPr>
     </w:lvl>
   </w:abstractNum>
-  <w:abstractNum w:abstractNumId="5" w15:restartNumberingAfterBreak="0">
+  <w:abstractNum w:abstractNumId="6" w15:restartNumberingAfterBreak="0">
     <w:nsid w:val="342B1E30"/>
     <w:multiLevelType w:val="hybridMultilevel"/>
     <w:tmpl w:val="814004D4"/>
@@ -4388,7 +5329,7 @@
       </w:rPr>
     </w:lvl>
   </w:abstractNum>
-  <w:abstractNum w:abstractNumId="6" w15:restartNumberingAfterBreak="0">
+  <w:abstractNum w:abstractNumId="7" w15:restartNumberingAfterBreak="0">
     <w:nsid w:val="361E677E"/>
     <w:multiLevelType w:val="hybridMultilevel"/>
     <w:tmpl w:val="482AF14C"/>
@@ -4505,7 +5446,7 @@
       </w:rPr>
     </w:lvl>
   </w:abstractNum>
-  <w:abstractNum w:abstractNumId="7" w15:restartNumberingAfterBreak="0">
+  <w:abstractNum w:abstractNumId="8" w15:restartNumberingAfterBreak="0">
     <w:nsid w:val="39A81274"/>
     <w:multiLevelType w:val="hybridMultilevel"/>
     <w:tmpl w:val="5CAA6350"/>
@@ -4626,7 +5567,7 @@
       </w:rPr>
     </w:lvl>
   </w:abstractNum>
-  <w:abstractNum w:abstractNumId="8" w15:restartNumberingAfterBreak="0">
+  <w:abstractNum w:abstractNumId="9" w15:restartNumberingAfterBreak="0">
     <w:nsid w:val="3D286B8F"/>
     <w:multiLevelType w:val="hybridMultilevel"/>
     <w:tmpl w:val="6AD87F48"/>
@@ -4739,7 +5680,7 @@
       </w:rPr>
     </w:lvl>
   </w:abstractNum>
-  <w:abstractNum w:abstractNumId="9" w15:restartNumberingAfterBreak="0">
+  <w:abstractNum w:abstractNumId="10" w15:restartNumberingAfterBreak="0">
     <w:nsid w:val="683B7C46"/>
     <w:multiLevelType w:val="hybridMultilevel"/>
     <w:tmpl w:val="D0CE1F36"/>
@@ -4852,7 +5793,7 @@
       </w:rPr>
     </w:lvl>
   </w:abstractNum>
-  <w:abstractNum w:abstractNumId="10" w15:restartNumberingAfterBreak="0">
+  <w:abstractNum w:abstractNumId="11" w15:restartNumberingAfterBreak="0">
     <w:nsid w:val="7096017C"/>
     <w:multiLevelType w:val="hybridMultilevel"/>
     <w:tmpl w:val="53DED4F6"/>
@@ -4939,37 +5880,40 @@
     </w:lvl>
   </w:abstractNum>
   <w:num w:numId="1" w16cid:durableId="1495023503">
+    <w:abstractNumId w:val="7"/>
+  </w:num>
+  <w:num w:numId="2" w16cid:durableId="958340344">
+    <w:abstractNumId w:val="8"/>
+  </w:num>
+  <w:num w:numId="3" w16cid:durableId="812872534">
+    <w:abstractNumId w:val="4"/>
+  </w:num>
+  <w:num w:numId="4" w16cid:durableId="1413894052">
+    <w:abstractNumId w:val="1"/>
+  </w:num>
+  <w:num w:numId="5" w16cid:durableId="998193573">
     <w:abstractNumId w:val="6"/>
   </w:num>
-  <w:num w:numId="2" w16cid:durableId="958340344">
-    <w:abstractNumId w:val="7"/>
+  <w:num w:numId="6" w16cid:durableId="1842618397">
+    <w:abstractNumId w:val="9"/>
   </w:num>
-  <w:num w:numId="3" w16cid:durableId="812872534">
+  <w:num w:numId="7" w16cid:durableId="1205169929">
+    <w:abstractNumId w:val="11"/>
+  </w:num>
+  <w:num w:numId="8" w16cid:durableId="1877615798">
     <w:abstractNumId w:val="3"/>
   </w:num>
-  <w:num w:numId="4" w16cid:durableId="1413894052">
-    <w:abstractNumId w:val="0"/>
+  <w:num w:numId="9" w16cid:durableId="970020169">
+    <w:abstractNumId w:val="2"/>
   </w:num>
-  <w:num w:numId="5" w16cid:durableId="998193573">
+  <w:num w:numId="10" w16cid:durableId="102461910">
+    <w:abstractNumId w:val="10"/>
+  </w:num>
+  <w:num w:numId="11" w16cid:durableId="676349593">
     <w:abstractNumId w:val="5"/>
   </w:num>
-  <w:num w:numId="6" w16cid:durableId="1842618397">
-    <w:abstractNumId w:val="8"/>
-  </w:num>
-  <w:num w:numId="7" w16cid:durableId="1205169929">
-    <w:abstractNumId w:val="10"/>
-  </w:num>
-  <w:num w:numId="8" w16cid:durableId="1877615798">
-    <w:abstractNumId w:val="2"/>
-  </w:num>
-  <w:num w:numId="9" w16cid:durableId="970020169">
-    <w:abstractNumId w:val="1"/>
-  </w:num>
-  <w:num w:numId="10" w16cid:durableId="102461910">
-    <w:abstractNumId w:val="9"/>
-  </w:num>
-  <w:num w:numId="11" w16cid:durableId="676349593">
-    <w:abstractNumId w:val="4"/>
+  <w:num w:numId="12" w16cid:durableId="1986006116">
+    <w:abstractNumId w:val="0"/>
   </w:num>
 </w:numbering>
 </file>

</xml_diff>